<commit_message>
edit bagaian kernel svm dan rumus
</commit_message>
<xml_diff>
--- a/proposal.docx
+++ b/proposal.docx
@@ -1,6 +1,6 @@
 
 <file path=word/document.xml><?xml version="1.0" encoding="utf-8"?>
-<w:document xmlns:wpc="http://schemas.microsoft.com/office/word/2010/wordprocessingCanvas" xmlns:mc="http://schemas.openxmlformats.org/markup-compatibility/2006" xmlns:o="urn:schemas-microsoft-com:office:office" xmlns:r="http://schemas.openxmlformats.org/officeDocument/2006/relationships" xmlns:m="http://schemas.openxmlformats.org/officeDocument/2006/math" xmlns:v="urn:schemas-microsoft-com:vml" xmlns:wp14="http://schemas.microsoft.com/office/word/2010/wordprocessingDrawing" xmlns:wp="http://schemas.openxmlformats.org/drawingml/2006/wordprocessingDrawing" xmlns:w10="urn:schemas-microsoft-com:office:word" xmlns:w="http://schemas.openxmlformats.org/wordprocessingml/2006/main" xmlns:w14="http://schemas.microsoft.com/office/word/2010/wordml" xmlns:w15="http://schemas.microsoft.com/office/word/2012/wordml" xmlns:wpg="http://schemas.microsoft.com/office/word/2010/wordprocessingGroup" xmlns:wpi="http://schemas.microsoft.com/office/word/2010/wordprocessingInk" xmlns:wne="http://schemas.microsoft.com/office/word/2006/wordml" xmlns:wps="http://schemas.microsoft.com/office/word/2010/wordprocessingShape" mc:Ignorable="w14 w15 wp14">
+<w:document xmlns:wpc="http://schemas.microsoft.com/office/word/2010/wordprocessingCanvas" xmlns:cx="http://schemas.microsoft.com/office/drawing/2014/chartex" xmlns:cx1="http://schemas.microsoft.com/office/drawing/2015/9/8/chartex" xmlns:cx2="http://schemas.microsoft.com/office/drawing/2015/10/21/chartex" xmlns:cx3="http://schemas.microsoft.com/office/drawing/2016/5/9/chartex" xmlns:cx4="http://schemas.microsoft.com/office/drawing/2016/5/10/chartex" xmlns:cx5="http://schemas.microsoft.com/office/drawing/2016/5/11/chartex" xmlns:cx6="http://schemas.microsoft.com/office/drawing/2016/5/12/chartex" xmlns:cx7="http://schemas.microsoft.com/office/drawing/2016/5/13/chartex" xmlns:cx8="http://schemas.microsoft.com/office/drawing/2016/5/14/chartex" xmlns:mc="http://schemas.openxmlformats.org/markup-compatibility/2006" xmlns:aink="http://schemas.microsoft.com/office/drawing/2016/ink" xmlns:am3d="http://schemas.microsoft.com/office/drawing/2017/model3d" xmlns:o="urn:schemas-microsoft-com:office:office" xmlns:r="http://schemas.openxmlformats.org/officeDocument/2006/relationships" xmlns:m="http://schemas.openxmlformats.org/officeDocument/2006/math" xmlns:v="urn:schemas-microsoft-com:vml" xmlns:wp14="http://schemas.microsoft.com/office/word/2010/wordprocessingDrawing" xmlns:wp="http://schemas.openxmlformats.org/drawingml/2006/wordprocessingDrawing" xmlns:w10="urn:schemas-microsoft-com:office:word" xmlns:w="http://schemas.openxmlformats.org/wordprocessingml/2006/main" xmlns:w14="http://schemas.microsoft.com/office/word/2010/wordml" xmlns:w15="http://schemas.microsoft.com/office/word/2012/wordml" xmlns:w16cex="http://schemas.microsoft.com/office/word/2018/wordml/cex" xmlns:w16cid="http://schemas.microsoft.com/office/word/2016/wordml/cid" xmlns:w16="http://schemas.microsoft.com/office/word/2018/wordml" xmlns:w16se="http://schemas.microsoft.com/office/word/2015/wordml/symex" xmlns:wpg="http://schemas.microsoft.com/office/word/2010/wordprocessingGroup" xmlns:wpi="http://schemas.microsoft.com/office/word/2010/wordprocessingInk" xmlns:wne="http://schemas.microsoft.com/office/word/2006/wordml" xmlns:wps="http://schemas.microsoft.com/office/word/2010/wordprocessingShape" mc:Ignorable="w14 w15 w16se w16cid w16 w16cex wp14">
   <w:body>
     <w:p>
       <w:pPr>
@@ -59,8 +59,6 @@
         </w:rPr>
         <w:t>Pendahulua</w:t>
       </w:r>
-      <w:bookmarkStart w:id="0" w:name="_GoBack"/>
-      <w:bookmarkEnd w:id="0"/>
       <w:r>
         <w:rPr>
           <w:szCs w:val="24"/>
@@ -1091,140 +1089,36 @@
         <w:jc w:val="both"/>
       </w:pPr>
       <w:r>
-        <w:t>Kernel Gaussian :</w:t>
+        <w:t xml:space="preserve">Kernel </w:t>
+      </w:r>
+      <w:r>
+        <w:rPr>
+          <w:lang w:val="en-US"/>
+        </w:rPr>
+        <w:t>Sigmoid</w:t>
+      </w:r>
+      <w:r>
+        <w:t xml:space="preserve"> :</w:t>
       </w:r>
     </w:p>
     <w:p>
       <w:pPr>
         <w:ind w:left="873" w:firstLine="0"/>
         <w:jc w:val="both"/>
+        <w:rPr>
+          <w:i/>
+        </w:rPr>
       </w:pPr>
       <w:r>
         <w:t>K(u , v) = exp</w:t>
       </w:r>
       <m:oMath>
-        <m:d>
-          <m:dPr>
-            <m:ctrlPr>
-              <w:rPr>
-                <w:rFonts w:ascii="Cambria Math" w:hAnsi="Cambria Math"/>
-                <w:i/>
-              </w:rPr>
-            </m:ctrlPr>
-          </m:dPr>
-          <m:e>
-            <m:r>
-              <w:rPr>
-                <w:rFonts w:ascii="Cambria Math" w:hAnsi="Cambria Math"/>
-              </w:rPr>
-              <m:t>-</m:t>
-            </m:r>
-            <m:f>
-              <m:fPr>
-                <m:ctrlPr>
-                  <w:rPr>
-                    <w:rFonts w:ascii="Cambria Math" w:hAnsi="Cambria Math"/>
-                    <w:i/>
-                  </w:rPr>
-                </m:ctrlPr>
-              </m:fPr>
-              <m:num>
-                <m:sSup>
-                  <m:sSupPr>
-                    <m:ctrlPr>
-                      <w:rPr>
-                        <w:rFonts w:ascii="Cambria Math" w:hAnsi="Cambria Math"/>
-                      </w:rPr>
-                    </m:ctrlPr>
-                  </m:sSupPr>
-                  <m:e>
-                    <m:r>
-                      <m:rPr>
-                        <m:sty m:val="p"/>
-                      </m:rPr>
-                      <w:rPr>
-                        <w:rFonts w:ascii="Cambria Math" w:hAnsi="Cambria Math"/>
-                      </w:rPr>
-                      <m:t>║</m:t>
-                    </m:r>
-                    <m:r>
-                      <m:rPr>
-                        <m:sty m:val="p"/>
-                      </m:rPr>
-                      <w:rPr>
-                        <w:rFonts w:ascii="Cambria Math"/>
-                      </w:rPr>
-                      <m:t>u</m:t>
-                    </m:r>
-                    <m:r>
-                      <m:rPr>
-                        <m:sty m:val="p"/>
-                      </m:rPr>
-                      <w:rPr>
-                        <w:rFonts w:ascii="Cambria Math"/>
-                      </w:rPr>
-                      <m:t>-</m:t>
-                    </m:r>
-                    <m:r>
-                      <m:rPr>
-                        <m:sty m:val="p"/>
-                      </m:rPr>
-                      <w:rPr>
-                        <w:rFonts w:ascii="Cambria Math"/>
-                      </w:rPr>
-                      <m:t>v</m:t>
-                    </m:r>
-                    <m:r>
-                      <m:rPr>
-                        <m:sty m:val="p"/>
-                      </m:rPr>
-                      <w:rPr>
-                        <w:rFonts w:ascii="Cambria Math" w:hAnsi="Cambria Math"/>
-                      </w:rPr>
-                      <m:t>║</m:t>
-                    </m:r>
-                  </m:e>
-                  <m:sup>
-                    <m:r>
-                      <w:rPr>
-                        <w:rFonts w:ascii="Cambria Math" w:hAnsi="Cambria Math"/>
-                      </w:rPr>
-                      <m:t>2</m:t>
-                    </m:r>
-                  </m:sup>
-                </m:sSup>
-              </m:num>
-              <m:den>
-                <m:sSup>
-                  <m:sSupPr>
-                    <m:ctrlPr>
-                      <w:rPr>
-                        <w:rFonts w:ascii="Cambria Math" w:hAnsi="Cambria Math"/>
-                        <w:i/>
-                      </w:rPr>
-                    </m:ctrlPr>
-                  </m:sSupPr>
-                  <m:e>
-                    <m:r>
-                      <w:rPr>
-                        <w:rFonts w:ascii="Cambria Math" w:hAnsi="Cambria Math"/>
-                      </w:rPr>
-                      <m:t>2σ</m:t>
-                    </m:r>
-                  </m:e>
-                  <m:sup>
-                    <m:r>
-                      <w:rPr>
-                        <w:rFonts w:ascii="Cambria Math" w:hAnsi="Cambria Math"/>
-                      </w:rPr>
-                      <m:t>2</m:t>
-                    </m:r>
-                  </m:sup>
-                </m:sSup>
-              </m:den>
-            </m:f>
-          </m:e>
-        </m:d>
+        <m:r>
+          <w:rPr>
+            <w:rFonts w:ascii="Cambria Math" w:hAnsi="Cambria Math"/>
+          </w:rPr>
+          <m:t xml:space="preserve"> (βxT xi+ β1)</m:t>
+        </m:r>
       </m:oMath>
     </w:p>
     <w:p>
@@ -1232,6 +1126,8 @@
         <w:ind w:left="153" w:firstLine="0"/>
         <w:jc w:val="both"/>
       </w:pPr>
+      <w:bookmarkStart w:id="0" w:name="_GoBack"/>
+      <w:bookmarkEnd w:id="0"/>
     </w:p>
     <w:p>
       <w:pPr>
@@ -1648,27 +1544,14 @@
       <w:r>
         <w:t xml:space="preserve">Tabel </w:t>
       </w:r>
-      <w:r>
-        <w:fldChar w:fldCharType="begin"/>
-      </w:r>
-      <w:r>
-        <w:instrText xml:space="preserve"> SEQ Tabel \* ARABIC </w:instrText>
-      </w:r>
-      <w:r>
-        <w:fldChar w:fldCharType="separate"/>
-      </w:r>
-      <w:r>
-        <w:rPr>
-          <w:noProof/>
-        </w:rPr>
-        <w:t>1</w:t>
-      </w:r>
-      <w:r>
-        <w:rPr>
-          <w:noProof/>
-        </w:rPr>
-        <w:fldChar w:fldCharType="end"/>
-      </w:r>
+      <w:fldSimple w:instr=" SEQ Tabel \* ARABIC ">
+        <w:r>
+          <w:rPr>
+            <w:noProof/>
+          </w:rPr>
+          <w:t>1</w:t>
+        </w:r>
+      </w:fldSimple>
       <w:r>
         <w:t xml:space="preserve"> Tahap </w:t>
       </w:r>
@@ -2461,10 +2344,10 @@
             <v:path o:extrusionok="f" gradientshapeok="t" o:connecttype="rect"/>
             <o:lock v:ext="edit" aspectratio="t"/>
           </v:shapetype>
-          <v:shape id="_x0000_i1025" type="#_x0000_t75" style="width:396.75pt;height:282.65pt" o:ole="">
+          <v:shape id="_x0000_i1025" type="#_x0000_t75" style="width:396.75pt;height:282.75pt" o:ole="">
             <v:imagedata r:id="rId8" o:title=""/>
           </v:shape>
-          <o:OLEObject Type="Embed" ProgID="Visio.Drawing.15" ShapeID="_x0000_i1025" DrawAspect="Content" ObjectID="_1640584387" r:id="rId9"/>
+          <o:OLEObject Type="Embed" ProgID="Visio.Drawing.15" ShapeID="_x0000_i1025" DrawAspect="Content" ObjectID="_1647180272" r:id="rId9"/>
         </w:object>
       </w:r>
     </w:p>
@@ -2476,27 +2359,14 @@
       <w:r>
         <w:t xml:space="preserve">Gambar 1. </w:t>
       </w:r>
-      <w:r>
-        <w:fldChar w:fldCharType="begin"/>
-      </w:r>
-      <w:r>
-        <w:instrText xml:space="preserve"> SEQ Gambar_1. \* ARABIC </w:instrText>
-      </w:r>
-      <w:r>
-        <w:fldChar w:fldCharType="separate"/>
-      </w:r>
-      <w:r>
-        <w:rPr>
-          <w:noProof/>
-        </w:rPr>
-        <w:t>1</w:t>
-      </w:r>
-      <w:r>
-        <w:rPr>
-          <w:noProof/>
-        </w:rPr>
-        <w:fldChar w:fldCharType="end"/>
-      </w:r>
+      <w:fldSimple w:instr=" SEQ Gambar_1. \* ARABIC ">
+        <w:r>
+          <w:rPr>
+            <w:noProof/>
+          </w:rPr>
+          <w:t>1</w:t>
+        </w:r>
+      </w:fldSimple>
     </w:p>
     <w:p>
       <w:pPr>
@@ -2853,10 +2723,10 @@
       </w:pPr>
       <w:r>
         <w:object w:dxaOrig="6510" w:dyaOrig="3015">
-          <v:shape id="_x0000_i1026" type="#_x0000_t75" style="width:336.25pt;height:150.9pt" o:ole="">
+          <v:shape id="_x0000_i1026" type="#_x0000_t75" style="width:336pt;height:150.75pt" o:ole="">
             <v:imagedata r:id="rId10" o:title=""/>
           </v:shape>
-          <o:OLEObject Type="Embed" ProgID="Visio.Drawing.15" ShapeID="_x0000_i1026" DrawAspect="Content" ObjectID="_1640584388" r:id="rId11"/>
+          <o:OLEObject Type="Embed" ProgID="Visio.Drawing.15" ShapeID="_x0000_i1026" DrawAspect="Content" ObjectID="_1647180273" r:id="rId11"/>
         </w:object>
       </w:r>
     </w:p>
@@ -2868,27 +2738,14 @@
       <w:r>
         <w:t xml:space="preserve">Gambar 1. </w:t>
       </w:r>
-      <w:r>
-        <w:fldChar w:fldCharType="begin"/>
-      </w:r>
-      <w:r>
-        <w:instrText xml:space="preserve"> SEQ Gambar_1. \* ARABIC </w:instrText>
-      </w:r>
-      <w:r>
-        <w:fldChar w:fldCharType="separate"/>
-      </w:r>
-      <w:r>
-        <w:rPr>
-          <w:noProof/>
-        </w:rPr>
-        <w:t>2</w:t>
-      </w:r>
-      <w:r>
-        <w:rPr>
-          <w:noProof/>
-        </w:rPr>
-        <w:fldChar w:fldCharType="end"/>
-      </w:r>
+      <w:fldSimple w:instr=" SEQ Gambar_1. \* ARABIC ">
+        <w:r>
+          <w:rPr>
+            <w:noProof/>
+          </w:rPr>
+          <w:t>2</w:t>
+        </w:r>
+      </w:fldSimple>
     </w:p>
     <w:p>
       <w:pPr>
@@ -2899,11 +2756,11 @@
         <w:t xml:space="preserve"> </w:t>
       </w:r>
       <w:r>
-        <w:t xml:space="preserve">Pada gambar 1.2. Teks masukan yang digunakan adalah tweet bahasa Indonesia. Proses pertama yang dilakukan dalam melakukan case folding yaitu mengubah semua huruf dalam dokumen menjadi huruf kecil, hanya karakter huruf a-z dan karakter angka 0-9 yang diterima dan tahap tokenizing akan pemotongan teks masukan </w:t>
+        <w:t xml:space="preserve">Pada gambar 1.2. Teks masukan yang digunakan adalah tweet bahasa Indonesia. Proses pertama yang dilakukan dalam melakukan case folding yaitu mengubah semua huruf dalam dokumen menjadi huruf kecil, hanya karakter huruf a-z dan karakter angka 0-9 yang diterima dan tahap tokenizing akan pemotongan teks masukan berdasarkan tiap kata yang menyusunnya. Setelah diperoleh daftar </w:t>
       </w:r>
       <w:r>
         <w:lastRenderedPageBreak/>
-        <w:t xml:space="preserve">berdasarkan tiap kata yang menyusunnya. Setelah diperoleh daftar kata yang membentuk teks masukan, dilakukan filter terhadap  daftar kata tersebut berdasarkan stop-word list. Selanjutnya dilakukan proses stemming yaitu mencari kata dasar dari setiap kata yang sudah terpisah. Stemming yang dilakukan mengunakan algoritma Nazief dan Adriani. Dataset tweet yang telah mengalami preprocessing akan masuk ke proses selanjutnya, yaitu perhitungan TF IDF. Proses ini akan sangat menentukan training dan testing yang menjadi proses selanjutnya  karena training dan testing akan menggunakan  dataset yang telah diubah kedalam TF IDF, yaitu data yang berupa angka dari ektraksi kalimat dalam tweet. TF IDF merupakan salah sau cara yang digunakan untuk menghitung bobot setiap kata dalam setimen analysis. Perhitungan ini dilakukan dengan cara menghitung nilai Term Frequency (TF) dan Inverse Document Frequency (IDF) pada setiap kata dalam setiap tweet. Rumus yang digunakan dalam menghitung TF IDF sebagai berikut. </w:t>
+        <w:t xml:space="preserve">kata yang membentuk teks masukan, dilakukan filter terhadap  daftar kata tersebut berdasarkan stop-word list. Selanjutnya dilakukan proses stemming yaitu mencari kata dasar dari setiap kata yang sudah terpisah. Stemming yang dilakukan mengunakan algoritma Nazief dan Adriani. Dataset tweet yang telah mengalami preprocessing akan masuk ke proses selanjutnya, yaitu perhitungan TF IDF. Proses ini akan sangat menentukan training dan testing yang menjadi proses selanjutnya  karena training dan testing akan menggunakan  dataset yang telah diubah kedalam TF IDF, yaitu data yang berupa angka dari ektraksi kalimat dalam tweet. TF IDF merupakan salah sau cara yang digunakan untuk menghitung bobot setiap kata dalam setimen analysis. Perhitungan ini dilakukan dengan cara menghitung nilai Term Frequency (TF) dan Inverse Document Frequency (IDF) pada setiap kata dalam setiap tweet. Rumus yang digunakan dalam menghitung TF IDF sebagai berikut. </w:t>
       </w:r>
     </w:p>
     <w:p>
@@ -3036,14 +2893,7 @@
           <w:shd w:val="clear" w:color="auto" w:fill="FFFFFF"/>
         </w:rPr>
         <w:tab/>
-        <w:t xml:space="preserve">Teori SVM diawali dengan mengelompokkan kasus linier yang mampu untuk dipisahkan (dikelompokan) dan dibagi sesuai dengan kelas ataupun hubungan sebab akibatnya. Dalam </w:t>
-      </w:r>
-      <w:r>
-        <w:rPr>
-          <w:shd w:val="clear" w:color="auto" w:fill="FFFFFF"/>
-        </w:rPr>
-        <w:lastRenderedPageBreak/>
-        <w:t>teori ini, fungsi yang digunakan adalah fungsi linier yang dapat didefinisikan sebagai berikut:</w:t>
+        <w:t>Teori SVM diawali dengan mengelompokkan kasus linier yang mampu untuk dipisahkan (dikelompokan) dan dibagi sesuai dengan kelas ataupun hubungan sebab akibatnya. Dalam teori ini, fungsi yang digunakan adalah fungsi linier yang dapat didefinisikan sebagai berikut:</w:t>
       </w:r>
     </w:p>
     <w:p>
@@ -3061,6 +2911,7 @@
           <w:sz w:val="21"/>
           <w:szCs w:val="21"/>
         </w:rPr>
+        <w:lastRenderedPageBreak/>
         <w:t>g</w:t>
       </w:r>
       <w:r>
@@ -3683,7 +3534,6 @@
           <w:szCs w:val="24"/>
           <w:lang w:eastAsia="id-ID"/>
         </w:rPr>
-        <w:lastRenderedPageBreak/>
         <w:t xml:space="preserve">Keterangan : </w:t>
       </w:r>
     </w:p>
@@ -3727,6 +3577,7 @@
           <w:szCs w:val="24"/>
           <w:lang w:eastAsia="id-ID"/>
         </w:rPr>
+        <w:lastRenderedPageBreak/>
         <w:t>x</w:t>
       </w:r>
       <w:r>
@@ -4355,7 +4206,6 @@
         <w:rPr>
           <w:shd w:val="clear" w:color="auto" w:fill="FFFFFF"/>
         </w:rPr>
-        <w:lastRenderedPageBreak/>
         <w:t>Menghasilkan Solusi</w:t>
       </w:r>
     </w:p>
@@ -4378,6 +4228,7 @@
         </w:numPr>
       </w:pPr>
       <w:r>
+        <w:lastRenderedPageBreak/>
         <w:t>Implementasi Sistem</w:t>
       </w:r>
     </w:p>
@@ -7896,7 +7747,7 @@
 </file>
 
 <file path=word/endnotes.xml><?xml version="1.0" encoding="utf-8"?>
-<w:endnotes xmlns:wpc="http://schemas.microsoft.com/office/word/2010/wordprocessingCanvas" xmlns:mc="http://schemas.openxmlformats.org/markup-compatibility/2006" xmlns:o="urn:schemas-microsoft-com:office:office" xmlns:r="http://schemas.openxmlformats.org/officeDocument/2006/relationships" xmlns:m="http://schemas.openxmlformats.org/officeDocument/2006/math" xmlns:v="urn:schemas-microsoft-com:vml" xmlns:wp14="http://schemas.microsoft.com/office/word/2010/wordprocessingDrawing" xmlns:wp="http://schemas.openxmlformats.org/drawingml/2006/wordprocessingDrawing" xmlns:w10="urn:schemas-microsoft-com:office:word" xmlns:w="http://schemas.openxmlformats.org/wordprocessingml/2006/main" xmlns:w14="http://schemas.microsoft.com/office/word/2010/wordml" xmlns:w15="http://schemas.microsoft.com/office/word/2012/wordml" xmlns:wpg="http://schemas.microsoft.com/office/word/2010/wordprocessingGroup" xmlns:wpi="http://schemas.microsoft.com/office/word/2010/wordprocessingInk" xmlns:wne="http://schemas.microsoft.com/office/word/2006/wordml" xmlns:wps="http://schemas.microsoft.com/office/word/2010/wordprocessingShape" mc:Ignorable="w14 w15 wp14">
+<w:endnotes xmlns:wpc="http://schemas.microsoft.com/office/word/2010/wordprocessingCanvas" xmlns:cx="http://schemas.microsoft.com/office/drawing/2014/chartex" xmlns:cx1="http://schemas.microsoft.com/office/drawing/2015/9/8/chartex" xmlns:cx2="http://schemas.microsoft.com/office/drawing/2015/10/21/chartex" xmlns:cx3="http://schemas.microsoft.com/office/drawing/2016/5/9/chartex" xmlns:cx4="http://schemas.microsoft.com/office/drawing/2016/5/10/chartex" xmlns:cx5="http://schemas.microsoft.com/office/drawing/2016/5/11/chartex" xmlns:cx6="http://schemas.microsoft.com/office/drawing/2016/5/12/chartex" xmlns:cx7="http://schemas.microsoft.com/office/drawing/2016/5/13/chartex" xmlns:cx8="http://schemas.microsoft.com/office/drawing/2016/5/14/chartex" xmlns:mc="http://schemas.openxmlformats.org/markup-compatibility/2006" xmlns:aink="http://schemas.microsoft.com/office/drawing/2016/ink" xmlns:am3d="http://schemas.microsoft.com/office/drawing/2017/model3d" xmlns:o="urn:schemas-microsoft-com:office:office" xmlns:r="http://schemas.openxmlformats.org/officeDocument/2006/relationships" xmlns:m="http://schemas.openxmlformats.org/officeDocument/2006/math" xmlns:v="urn:schemas-microsoft-com:vml" xmlns:wp14="http://schemas.microsoft.com/office/word/2010/wordprocessingDrawing" xmlns:wp="http://schemas.openxmlformats.org/drawingml/2006/wordprocessingDrawing" xmlns:w10="urn:schemas-microsoft-com:office:word" xmlns:w="http://schemas.openxmlformats.org/wordprocessingml/2006/main" xmlns:w14="http://schemas.microsoft.com/office/word/2010/wordml" xmlns:w15="http://schemas.microsoft.com/office/word/2012/wordml" xmlns:w16cex="http://schemas.microsoft.com/office/word/2018/wordml/cex" xmlns:w16cid="http://schemas.microsoft.com/office/word/2016/wordml/cid" xmlns:w16="http://schemas.microsoft.com/office/word/2018/wordml" xmlns:w16se="http://schemas.microsoft.com/office/word/2015/wordml/symex" xmlns:wpg="http://schemas.microsoft.com/office/word/2010/wordprocessingGroup" xmlns:wpi="http://schemas.microsoft.com/office/word/2010/wordprocessingInk" xmlns:wne="http://schemas.microsoft.com/office/word/2006/wordml" xmlns:wps="http://schemas.microsoft.com/office/word/2010/wordprocessingShape" mc:Ignorable="w14 w15 w16se w16cid w16 w16cex wp14">
   <w:endnote w:type="separator" w:id="-1">
     <w:p>
       <w:pPr>
@@ -7921,7 +7772,7 @@
 </file>
 
 <file path=word/footnotes.xml><?xml version="1.0" encoding="utf-8"?>
-<w:footnotes xmlns:wpc="http://schemas.microsoft.com/office/word/2010/wordprocessingCanvas" xmlns:mc="http://schemas.openxmlformats.org/markup-compatibility/2006" xmlns:o="urn:schemas-microsoft-com:office:office" xmlns:r="http://schemas.openxmlformats.org/officeDocument/2006/relationships" xmlns:m="http://schemas.openxmlformats.org/officeDocument/2006/math" xmlns:v="urn:schemas-microsoft-com:vml" xmlns:wp14="http://schemas.microsoft.com/office/word/2010/wordprocessingDrawing" xmlns:wp="http://schemas.openxmlformats.org/drawingml/2006/wordprocessingDrawing" xmlns:w10="urn:schemas-microsoft-com:office:word" xmlns:w="http://schemas.openxmlformats.org/wordprocessingml/2006/main" xmlns:w14="http://schemas.microsoft.com/office/word/2010/wordml" xmlns:w15="http://schemas.microsoft.com/office/word/2012/wordml" xmlns:wpg="http://schemas.microsoft.com/office/word/2010/wordprocessingGroup" xmlns:wpi="http://schemas.microsoft.com/office/word/2010/wordprocessingInk" xmlns:wne="http://schemas.microsoft.com/office/word/2006/wordml" xmlns:wps="http://schemas.microsoft.com/office/word/2010/wordprocessingShape" mc:Ignorable="w14 w15 wp14">
+<w:footnotes xmlns:wpc="http://schemas.microsoft.com/office/word/2010/wordprocessingCanvas" xmlns:cx="http://schemas.microsoft.com/office/drawing/2014/chartex" xmlns:cx1="http://schemas.microsoft.com/office/drawing/2015/9/8/chartex" xmlns:cx2="http://schemas.microsoft.com/office/drawing/2015/10/21/chartex" xmlns:cx3="http://schemas.microsoft.com/office/drawing/2016/5/9/chartex" xmlns:cx4="http://schemas.microsoft.com/office/drawing/2016/5/10/chartex" xmlns:cx5="http://schemas.microsoft.com/office/drawing/2016/5/11/chartex" xmlns:cx6="http://schemas.microsoft.com/office/drawing/2016/5/12/chartex" xmlns:cx7="http://schemas.microsoft.com/office/drawing/2016/5/13/chartex" xmlns:cx8="http://schemas.microsoft.com/office/drawing/2016/5/14/chartex" xmlns:mc="http://schemas.openxmlformats.org/markup-compatibility/2006" xmlns:aink="http://schemas.microsoft.com/office/drawing/2016/ink" xmlns:am3d="http://schemas.microsoft.com/office/drawing/2017/model3d" xmlns:o="urn:schemas-microsoft-com:office:office" xmlns:r="http://schemas.openxmlformats.org/officeDocument/2006/relationships" xmlns:m="http://schemas.openxmlformats.org/officeDocument/2006/math" xmlns:v="urn:schemas-microsoft-com:vml" xmlns:wp14="http://schemas.microsoft.com/office/word/2010/wordprocessingDrawing" xmlns:wp="http://schemas.openxmlformats.org/drawingml/2006/wordprocessingDrawing" xmlns:w10="urn:schemas-microsoft-com:office:word" xmlns:w="http://schemas.openxmlformats.org/wordprocessingml/2006/main" xmlns:w14="http://schemas.microsoft.com/office/word/2010/wordml" xmlns:w15="http://schemas.microsoft.com/office/word/2012/wordml" xmlns:w16cex="http://schemas.microsoft.com/office/word/2018/wordml/cex" xmlns:w16cid="http://schemas.microsoft.com/office/word/2016/wordml/cid" xmlns:w16="http://schemas.microsoft.com/office/word/2018/wordml" xmlns:w16se="http://schemas.microsoft.com/office/word/2015/wordml/symex" xmlns:wpg="http://schemas.microsoft.com/office/word/2010/wordprocessingGroup" xmlns:wpi="http://schemas.microsoft.com/office/word/2010/wordprocessingInk" xmlns:wne="http://schemas.microsoft.com/office/word/2006/wordml" xmlns:wps="http://schemas.microsoft.com/office/word/2010/wordprocessingShape" mc:Ignorable="w14 w15 w16se w16cid w16 w16cex wp14">
   <w:footnote w:type="separator" w:id="-1">
     <w:p>
       <w:pPr>
@@ -7946,8 +7797,8 @@
 </file>
 
 <file path=word/numbering.xml><?xml version="1.0" encoding="utf-8"?>
-<w:numbering xmlns:wpc="http://schemas.microsoft.com/office/word/2010/wordprocessingCanvas" xmlns:mc="http://schemas.openxmlformats.org/markup-compatibility/2006" xmlns:o="urn:schemas-microsoft-com:office:office" xmlns:r="http://schemas.openxmlformats.org/officeDocument/2006/relationships" xmlns:m="http://schemas.openxmlformats.org/officeDocument/2006/math" xmlns:v="urn:schemas-microsoft-com:vml" xmlns:wp14="http://schemas.microsoft.com/office/word/2010/wordprocessingDrawing" xmlns:wp="http://schemas.openxmlformats.org/drawingml/2006/wordprocessingDrawing" xmlns:w10="urn:schemas-microsoft-com:office:word" xmlns:w="http://schemas.openxmlformats.org/wordprocessingml/2006/main" xmlns:w14="http://schemas.microsoft.com/office/word/2010/wordml" xmlns:w15="http://schemas.microsoft.com/office/word/2012/wordml" xmlns:wpg="http://schemas.microsoft.com/office/word/2010/wordprocessingGroup" xmlns:wpi="http://schemas.microsoft.com/office/word/2010/wordprocessingInk" xmlns:wne="http://schemas.microsoft.com/office/word/2006/wordml" xmlns:wps="http://schemas.microsoft.com/office/word/2010/wordprocessingShape" mc:Ignorable="w14 w15 wp14">
-  <w:abstractNum w:abstractNumId="0">
+<w:numbering xmlns:wpc="http://schemas.microsoft.com/office/word/2010/wordprocessingCanvas" xmlns:cx="http://schemas.microsoft.com/office/drawing/2014/chartex" xmlns:cx1="http://schemas.microsoft.com/office/drawing/2015/9/8/chartex" xmlns:cx2="http://schemas.microsoft.com/office/drawing/2015/10/21/chartex" xmlns:cx3="http://schemas.microsoft.com/office/drawing/2016/5/9/chartex" xmlns:cx4="http://schemas.microsoft.com/office/drawing/2016/5/10/chartex" xmlns:cx5="http://schemas.microsoft.com/office/drawing/2016/5/11/chartex" xmlns:cx6="http://schemas.microsoft.com/office/drawing/2016/5/12/chartex" xmlns:cx7="http://schemas.microsoft.com/office/drawing/2016/5/13/chartex" xmlns:cx8="http://schemas.microsoft.com/office/drawing/2016/5/14/chartex" xmlns:mc="http://schemas.openxmlformats.org/markup-compatibility/2006" xmlns:aink="http://schemas.microsoft.com/office/drawing/2016/ink" xmlns:am3d="http://schemas.microsoft.com/office/drawing/2017/model3d" xmlns:o="urn:schemas-microsoft-com:office:office" xmlns:r="http://schemas.openxmlformats.org/officeDocument/2006/relationships" xmlns:m="http://schemas.openxmlformats.org/officeDocument/2006/math" xmlns:v="urn:schemas-microsoft-com:vml" xmlns:wp14="http://schemas.microsoft.com/office/word/2010/wordprocessingDrawing" xmlns:wp="http://schemas.openxmlformats.org/drawingml/2006/wordprocessingDrawing" xmlns:w10="urn:schemas-microsoft-com:office:word" xmlns:w="http://schemas.openxmlformats.org/wordprocessingml/2006/main" xmlns:w14="http://schemas.microsoft.com/office/word/2010/wordml" xmlns:w15="http://schemas.microsoft.com/office/word/2012/wordml" xmlns:w16cex="http://schemas.microsoft.com/office/word/2018/wordml/cex" xmlns:w16cid="http://schemas.microsoft.com/office/word/2016/wordml/cid" xmlns:w16="http://schemas.microsoft.com/office/word/2018/wordml" xmlns:w16se="http://schemas.microsoft.com/office/word/2015/wordml/symex" xmlns:wpg="http://schemas.microsoft.com/office/word/2010/wordprocessingGroup" xmlns:wpi="http://schemas.microsoft.com/office/word/2010/wordprocessingInk" xmlns:wne="http://schemas.microsoft.com/office/word/2006/wordml" xmlns:wps="http://schemas.microsoft.com/office/word/2010/wordprocessingShape" mc:Ignorable="w14 w15 w16se w16cid w16 w16cex wp14">
+  <w:abstractNum w:abstractNumId="0" w15:restartNumberingAfterBreak="0">
     <w:nsid w:val="03062A28"/>
     <w:multiLevelType w:val="hybridMultilevel"/>
     <w:tmpl w:val="E3BAD542"/>
@@ -8036,7 +7887,7 @@
       </w:pPr>
     </w:lvl>
   </w:abstractNum>
-  <w:abstractNum w:abstractNumId="1">
+  <w:abstractNum w:abstractNumId="1" w15:restartNumberingAfterBreak="0">
     <w:nsid w:val="0324388B"/>
     <w:multiLevelType w:val="hybridMultilevel"/>
     <w:tmpl w:val="EADA30C2"/>
@@ -8122,7 +7973,7 @@
       </w:pPr>
     </w:lvl>
   </w:abstractNum>
-  <w:abstractNum w:abstractNumId="2">
+  <w:abstractNum w:abstractNumId="2" w15:restartNumberingAfterBreak="0">
     <w:nsid w:val="06E11663"/>
     <w:multiLevelType w:val="hybridMultilevel"/>
     <w:tmpl w:val="1C320B54"/>
@@ -8208,7 +8059,7 @@
       </w:pPr>
     </w:lvl>
   </w:abstractNum>
-  <w:abstractNum w:abstractNumId="3">
+  <w:abstractNum w:abstractNumId="3" w15:restartNumberingAfterBreak="0">
     <w:nsid w:val="07852C96"/>
     <w:multiLevelType w:val="hybridMultilevel"/>
     <w:tmpl w:val="F084A38E"/>
@@ -8321,7 +8172,7 @@
       </w:rPr>
     </w:lvl>
   </w:abstractNum>
-  <w:abstractNum w:abstractNumId="4">
+  <w:abstractNum w:abstractNumId="4" w15:restartNumberingAfterBreak="0">
     <w:nsid w:val="0A080F8F"/>
     <w:multiLevelType w:val="hybridMultilevel"/>
     <w:tmpl w:val="D5A82B2E"/>
@@ -8410,7 +8261,7 @@
       </w:pPr>
     </w:lvl>
   </w:abstractNum>
-  <w:abstractNum w:abstractNumId="5">
+  <w:abstractNum w:abstractNumId="5" w15:restartNumberingAfterBreak="0">
     <w:nsid w:val="0A8A05BF"/>
     <w:multiLevelType w:val="multilevel"/>
     <w:tmpl w:val="0421001D"/>
@@ -8496,7 +8347,7 @@
       </w:pPr>
     </w:lvl>
   </w:abstractNum>
-  <w:abstractNum w:abstractNumId="6">
+  <w:abstractNum w:abstractNumId="6" w15:restartNumberingAfterBreak="0">
     <w:nsid w:val="0FF5670F"/>
     <w:multiLevelType w:val="multilevel"/>
     <w:tmpl w:val="87F68A70"/>
@@ -8610,7 +8461,7 @@
       </w:rPr>
     </w:lvl>
   </w:abstractNum>
-  <w:abstractNum w:abstractNumId="7">
+  <w:abstractNum w:abstractNumId="7" w15:restartNumberingAfterBreak="0">
     <w:nsid w:val="188149F9"/>
     <w:multiLevelType w:val="multilevel"/>
     <w:tmpl w:val="84FE90DE"/>
@@ -8724,7 +8575,7 @@
       </w:rPr>
     </w:lvl>
   </w:abstractNum>
-  <w:abstractNum w:abstractNumId="8">
+  <w:abstractNum w:abstractNumId="8" w15:restartNumberingAfterBreak="0">
     <w:nsid w:val="269A2E29"/>
     <w:multiLevelType w:val="hybridMultilevel"/>
     <w:tmpl w:val="A7167B22"/>
@@ -8813,7 +8664,7 @@
       </w:pPr>
     </w:lvl>
   </w:abstractNum>
-  <w:abstractNum w:abstractNumId="9">
+  <w:abstractNum w:abstractNumId="9" w15:restartNumberingAfterBreak="0">
     <w:nsid w:val="364823A1"/>
     <w:multiLevelType w:val="hybridMultilevel"/>
     <w:tmpl w:val="218090F8"/>
@@ -8926,7 +8777,7 @@
       </w:rPr>
     </w:lvl>
   </w:abstractNum>
-  <w:abstractNum w:abstractNumId="10">
+  <w:abstractNum w:abstractNumId="10" w15:restartNumberingAfterBreak="0">
     <w:nsid w:val="390D785A"/>
     <w:multiLevelType w:val="multilevel"/>
     <w:tmpl w:val="E2D20DF4"/>
@@ -9075,7 +8926,7 @@
       </w:rPr>
     </w:lvl>
   </w:abstractNum>
-  <w:abstractNum w:abstractNumId="11">
+  <w:abstractNum w:abstractNumId="11" w15:restartNumberingAfterBreak="0">
     <w:nsid w:val="3AE51230"/>
     <w:multiLevelType w:val="hybridMultilevel"/>
     <w:tmpl w:val="0176743C"/>
@@ -9164,7 +9015,7 @@
       </w:pPr>
     </w:lvl>
   </w:abstractNum>
-  <w:abstractNum w:abstractNumId="12">
+  <w:abstractNum w:abstractNumId="12" w15:restartNumberingAfterBreak="0">
     <w:nsid w:val="3D243C75"/>
     <w:multiLevelType w:val="hybridMultilevel"/>
     <w:tmpl w:val="45785C6C"/>
@@ -9250,7 +9101,7 @@
       </w:pPr>
     </w:lvl>
   </w:abstractNum>
-  <w:abstractNum w:abstractNumId="13">
+  <w:abstractNum w:abstractNumId="13" w15:restartNumberingAfterBreak="0">
     <w:nsid w:val="3DCD2A4A"/>
     <w:multiLevelType w:val="hybridMultilevel"/>
     <w:tmpl w:val="29144178"/>
@@ -9339,7 +9190,7 @@
       </w:pPr>
     </w:lvl>
   </w:abstractNum>
-  <w:abstractNum w:abstractNumId="14">
+  <w:abstractNum w:abstractNumId="14" w15:restartNumberingAfterBreak="0">
     <w:nsid w:val="3E614F4E"/>
     <w:multiLevelType w:val="multilevel"/>
     <w:tmpl w:val="87F68A70"/>
@@ -9453,7 +9304,7 @@
       </w:rPr>
     </w:lvl>
   </w:abstractNum>
-  <w:abstractNum w:abstractNumId="15">
+  <w:abstractNum w:abstractNumId="15" w15:restartNumberingAfterBreak="0">
     <w:nsid w:val="3FA1468F"/>
     <w:multiLevelType w:val="hybridMultilevel"/>
     <w:tmpl w:val="302EAB92"/>
@@ -9539,7 +9390,7 @@
       </w:pPr>
     </w:lvl>
   </w:abstractNum>
-  <w:abstractNum w:abstractNumId="16">
+  <w:abstractNum w:abstractNumId="16" w15:restartNumberingAfterBreak="0">
     <w:nsid w:val="445668A5"/>
     <w:multiLevelType w:val="hybridMultilevel"/>
     <w:tmpl w:val="3BD233C6"/>
@@ -9628,7 +9479,7 @@
       </w:pPr>
     </w:lvl>
   </w:abstractNum>
-  <w:abstractNum w:abstractNumId="17">
+  <w:abstractNum w:abstractNumId="17" w15:restartNumberingAfterBreak="0">
     <w:nsid w:val="44FA69D3"/>
     <w:multiLevelType w:val="hybridMultilevel"/>
     <w:tmpl w:val="9782DA1E"/>
@@ -9717,7 +9568,7 @@
       </w:pPr>
     </w:lvl>
   </w:abstractNum>
-  <w:abstractNum w:abstractNumId="18">
+  <w:abstractNum w:abstractNumId="18" w15:restartNumberingAfterBreak="0">
     <w:nsid w:val="47C757E2"/>
     <w:multiLevelType w:val="hybridMultilevel"/>
     <w:tmpl w:val="70E4443C"/>
@@ -9806,7 +9657,7 @@
       </w:pPr>
     </w:lvl>
   </w:abstractNum>
-  <w:abstractNum w:abstractNumId="19">
+  <w:abstractNum w:abstractNumId="19" w15:restartNumberingAfterBreak="0">
     <w:nsid w:val="65110017"/>
     <w:multiLevelType w:val="hybridMultilevel"/>
     <w:tmpl w:val="F4528BC0"/>
@@ -9895,7 +9746,7 @@
       </w:pPr>
     </w:lvl>
   </w:abstractNum>
-  <w:abstractNum w:abstractNumId="20">
+  <w:abstractNum w:abstractNumId="20" w15:restartNumberingAfterBreak="0">
     <w:nsid w:val="6D68012F"/>
     <w:multiLevelType w:val="hybridMultilevel"/>
     <w:tmpl w:val="255ED4FC"/>
@@ -9981,7 +9832,7 @@
       </w:pPr>
     </w:lvl>
   </w:abstractNum>
-  <w:abstractNum w:abstractNumId="21">
+  <w:abstractNum w:abstractNumId="21" w15:restartNumberingAfterBreak="0">
     <w:nsid w:val="6FA25A8F"/>
     <w:multiLevelType w:val="multilevel"/>
     <w:tmpl w:val="C6B6A9BA"/>
@@ -10130,7 +9981,7 @@
       </w:rPr>
     </w:lvl>
   </w:abstractNum>
-  <w:abstractNum w:abstractNumId="22">
+  <w:abstractNum w:abstractNumId="22" w15:restartNumberingAfterBreak="0">
     <w:nsid w:val="77E26AD1"/>
     <w:multiLevelType w:val="hybridMultilevel"/>
     <w:tmpl w:val="E4287448"/>
@@ -10216,7 +10067,7 @@
       </w:pPr>
     </w:lvl>
   </w:abstractNum>
-  <w:abstractNum w:abstractNumId="23">
+  <w:abstractNum w:abstractNumId="23" w15:restartNumberingAfterBreak="0">
     <w:nsid w:val="7FA52FE7"/>
     <w:multiLevelType w:val="multilevel"/>
     <w:tmpl w:val="D618F32C"/>
@@ -10405,7 +10256,7 @@
 </file>
 
 <file path=word/styles.xml><?xml version="1.0" encoding="utf-8"?>
-<w:styles xmlns:mc="http://schemas.openxmlformats.org/markup-compatibility/2006" xmlns:r="http://schemas.openxmlformats.org/officeDocument/2006/relationships" xmlns:w="http://schemas.openxmlformats.org/wordprocessingml/2006/main" xmlns:w14="http://schemas.microsoft.com/office/word/2010/wordml" xmlns:w15="http://schemas.microsoft.com/office/word/2012/wordml" mc:Ignorable="w14 w15">
+<w:styles xmlns:mc="http://schemas.openxmlformats.org/markup-compatibility/2006" xmlns:r="http://schemas.openxmlformats.org/officeDocument/2006/relationships" xmlns:w="http://schemas.openxmlformats.org/wordprocessingml/2006/main" xmlns:w14="http://schemas.microsoft.com/office/word/2010/wordml" xmlns:w15="http://schemas.microsoft.com/office/word/2012/wordml" xmlns:w16cex="http://schemas.microsoft.com/office/word/2018/wordml/cex" xmlns:w16cid="http://schemas.microsoft.com/office/word/2016/wordml/cid" xmlns:w16="http://schemas.microsoft.com/office/word/2018/wordml" xmlns:w16se="http://schemas.microsoft.com/office/word/2015/wordml/symex" mc:Ignorable="w14 w15 w16se w16cid w16 w16cex">
   <w:docDefaults>
     <w:rPrDefault>
       <w:rPr>
@@ -10415,7 +10266,7 @@
     </w:rPrDefault>
     <w:pPrDefault/>
   </w:docDefaults>
-  <w:latentStyles w:defLockedState="0" w:defUIPriority="99" w:defSemiHidden="0" w:defUnhideWhenUsed="0" w:defQFormat="0" w:count="371">
+  <w:latentStyles w:defLockedState="0" w:defUIPriority="99" w:defSemiHidden="0" w:defUnhideWhenUsed="0" w:defQFormat="0" w:count="376">
     <w:lsdException w:name="Normal" w:uiPriority="0" w:qFormat="1"/>
     <w:lsdException w:name="heading 1" w:uiPriority="9" w:qFormat="1"/>
     <w:lsdException w:name="heading 2" w:semiHidden="1" w:uiPriority="9" w:unhideWhenUsed="1" w:qFormat="1"/>
@@ -10521,7 +10372,6 @@
     <w:lsdException w:name="HTML Sample" w:semiHidden="1" w:unhideWhenUsed="1"/>
     <w:lsdException w:name="HTML Typewriter" w:semiHidden="1" w:unhideWhenUsed="1"/>
     <w:lsdException w:name="HTML Variable" w:semiHidden="1" w:unhideWhenUsed="1"/>
-    <w:lsdException w:name="Normal Table" w:semiHidden="1" w:unhideWhenUsed="1"/>
     <w:lsdException w:name="annotation subject" w:semiHidden="1" w:unhideWhenUsed="1"/>
     <w:lsdException w:name="No List" w:semiHidden="1" w:unhideWhenUsed="1"/>
     <w:lsdException w:name="Outline List 1" w:semiHidden="1" w:unhideWhenUsed="1"/>
@@ -10564,11 +10414,8 @@
     <w:lsdException w:name="Table Contemporary" w:semiHidden="1" w:unhideWhenUsed="1"/>
     <w:lsdException w:name="Table Elegant" w:semiHidden="1" w:unhideWhenUsed="1"/>
     <w:lsdException w:name="Table Professional" w:semiHidden="1" w:unhideWhenUsed="1"/>
-    <w:lsdException w:name="Table Subtle 1" w:semiHidden="1" w:unhideWhenUsed="1"/>
     <w:lsdException w:name="Table Subtle 2" w:semiHidden="1" w:unhideWhenUsed="1"/>
     <w:lsdException w:name="Table Web 1" w:semiHidden="1" w:unhideWhenUsed="1"/>
-    <w:lsdException w:name="Table Web 2" w:semiHidden="1" w:unhideWhenUsed="1"/>
-    <w:lsdException w:name="Table Web 3" w:semiHidden="1" w:unhideWhenUsed="1"/>
     <w:lsdException w:name="Balloon Text" w:semiHidden="1" w:unhideWhenUsed="1"/>
     <w:lsdException w:name="Table Grid" w:uiPriority="39"/>
     <w:lsdException w:name="Table Theme" w:semiHidden="1" w:unhideWhenUsed="1"/>
@@ -10787,6 +10634,11 @@
     <w:lsdException w:name="List Table 5 Dark Accent 6" w:uiPriority="50"/>
     <w:lsdException w:name="List Table 6 Colorful Accent 6" w:uiPriority="51"/>
     <w:lsdException w:name="List Table 7 Colorful Accent 6" w:uiPriority="52"/>
+    <w:lsdException w:name="Mention" w:semiHidden="1" w:unhideWhenUsed="1"/>
+    <w:lsdException w:name="Smart Hyperlink" w:semiHidden="1" w:unhideWhenUsed="1"/>
+    <w:lsdException w:name="Hashtag" w:semiHidden="1" w:unhideWhenUsed="1"/>
+    <w:lsdException w:name="Unresolved Mention" w:semiHidden="1" w:unhideWhenUsed="1"/>
+    <w:lsdException w:name="Smart Link" w:semiHidden="1" w:unhideWhenUsed="1"/>
   </w:latentStyles>
   <w:style w:type="paragraph" w:default="1" w:styleId="Normal">
     <w:name w:val="Normal"/>
@@ -11111,7 +10963,6 @@
     <w:uiPriority w:val="39"/>
     <w:rsid w:val="00EC3B33"/>
     <w:tblPr>
-      <w:tblInd w:w="0" w:type="dxa"/>
       <w:tblBorders>
         <w:top w:val="single" w:sz="4" w:space="0" w:color="auto"/>
         <w:left w:val="single" w:sz="4" w:space="0" w:color="auto"/>
@@ -11120,12 +10971,6 @@
         <w:insideH w:val="single" w:sz="4" w:space="0" w:color="auto"/>
         <w:insideV w:val="single" w:sz="4" w:space="0" w:color="auto"/>
       </w:tblBorders>
-      <w:tblCellMar>
-        <w:top w:w="0" w:type="dxa"/>
-        <w:left w:w="108" w:type="dxa"/>
-        <w:bottom w:w="0" w:type="dxa"/>
-        <w:right w:w="108" w:type="dxa"/>
-      </w:tblCellMar>
     </w:tblPr>
   </w:style>
   <w:style w:type="paragraph" w:styleId="Caption">
@@ -11517,7 +11362,7 @@
 </file>
 
 <file path=customXml/itemProps1.xml><?xml version="1.0" encoding="utf-8"?>
-<ds:datastoreItem xmlns:ds="http://schemas.openxmlformats.org/officeDocument/2006/customXml" ds:itemID="{D129B9C5-9864-4824-B31C-D135C5B4322B}">
+<ds:datastoreItem xmlns:ds="http://schemas.openxmlformats.org/officeDocument/2006/customXml" ds:itemID="{A4E49A9D-93DF-4A88-9D17-F43A4DDBD00F}">
   <ds:schemaRefs>
     <ds:schemaRef ds:uri="http://schemas.openxmlformats.org/officeDocument/2006/bibliography"/>
   </ds:schemaRefs>

</xml_diff>

<commit_message>
mengerjakan bab 4 hasil dan pembahasan
</commit_message>
<xml_diff>
--- a/proposal.docx
+++ b/proposal.docx
@@ -1997,14 +1997,27 @@
       <w:r>
         <w:t xml:space="preserve">Tabel </w:t>
       </w:r>
-      <w:fldSimple w:instr=" SEQ Tabel \* ARABIC ">
-        <w:r>
-          <w:rPr>
-            <w:noProof/>
-          </w:rPr>
-          <w:t>1</w:t>
-        </w:r>
-      </w:fldSimple>
+      <w:r>
+        <w:fldChar w:fldCharType="begin"/>
+      </w:r>
+      <w:r>
+        <w:instrText xml:space="preserve"> SEQ Tabel \* ARABIC </w:instrText>
+      </w:r>
+      <w:r>
+        <w:fldChar w:fldCharType="separate"/>
+      </w:r>
+      <w:r>
+        <w:rPr>
+          <w:noProof/>
+        </w:rPr>
+        <w:t>1</w:t>
+      </w:r>
+      <w:r>
+        <w:rPr>
+          <w:noProof/>
+        </w:rPr>
+        <w:fldChar w:fldCharType="end"/>
+      </w:r>
       <w:r>
         <w:t xml:space="preserve"> Tahap </w:t>
       </w:r>
@@ -2797,10 +2810,10 @@
             <v:path o:extrusionok="f" gradientshapeok="t" o:connecttype="rect"/>
             <o:lock v:ext="edit" aspectratio="t"/>
           </v:shapetype>
-          <v:shape id="_x0000_i1025" type="#_x0000_t75" style="width:396.55pt;height:282.65pt" o:ole="">
+          <v:shape id="_x0000_i1025" type="#_x0000_t75" style="width:396.75pt;height:282.75pt" o:ole="">
             <v:imagedata r:id="rId9" o:title=""/>
           </v:shape>
-          <o:OLEObject Type="Embed" ProgID="Visio.Drawing.15" ShapeID="_x0000_i1025" DrawAspect="Content" ObjectID="_1647271179" r:id="rId10"/>
+          <o:OLEObject Type="Embed" ProgID="Visio.Drawing.15" ShapeID="_x0000_i1025" DrawAspect="Content" ObjectID="_1647279145" r:id="rId10"/>
         </w:object>
       </w:r>
     </w:p>
@@ -2812,14 +2825,27 @@
       <w:r>
         <w:t xml:space="preserve">Gambar 1. </w:t>
       </w:r>
-      <w:fldSimple w:instr=" SEQ Gambar_1. \* ARABIC ">
-        <w:r>
-          <w:rPr>
-            <w:noProof/>
-          </w:rPr>
-          <w:t>1</w:t>
-        </w:r>
-      </w:fldSimple>
+      <w:r>
+        <w:fldChar w:fldCharType="begin"/>
+      </w:r>
+      <w:r>
+        <w:instrText xml:space="preserve"> SEQ Gambar_1. \* ARABIC </w:instrText>
+      </w:r>
+      <w:r>
+        <w:fldChar w:fldCharType="separate"/>
+      </w:r>
+      <w:r>
+        <w:rPr>
+          <w:noProof/>
+        </w:rPr>
+        <w:t>1</w:t>
+      </w:r>
+      <w:r>
+        <w:rPr>
+          <w:noProof/>
+        </w:rPr>
+        <w:fldChar w:fldCharType="end"/>
+      </w:r>
     </w:p>
     <w:p>
       <w:pPr>
@@ -3176,10 +3202,10 @@
       </w:pPr>
       <w:r>
         <w:object w:dxaOrig="6510" w:dyaOrig="3015">
-          <v:shape id="_x0000_i1026" type="#_x0000_t75" style="width:336.35pt;height:150.45pt" o:ole="">
+          <v:shape id="_x0000_i1026" type="#_x0000_t75" style="width:336pt;height:150.75pt" o:ole="">
             <v:imagedata r:id="rId11" o:title=""/>
           </v:shape>
-          <o:OLEObject Type="Embed" ProgID="Visio.Drawing.15" ShapeID="_x0000_i1026" DrawAspect="Content" ObjectID="_1647271180" r:id="rId12"/>
+          <o:OLEObject Type="Embed" ProgID="Visio.Drawing.15" ShapeID="_x0000_i1026" DrawAspect="Content" ObjectID="_1647279146" r:id="rId12"/>
         </w:object>
       </w:r>
     </w:p>
@@ -3191,14 +3217,27 @@
       <w:r>
         <w:t xml:space="preserve">Gambar 1. </w:t>
       </w:r>
-      <w:fldSimple w:instr=" SEQ Gambar_1. \* ARABIC ">
-        <w:r>
-          <w:rPr>
-            <w:noProof/>
-          </w:rPr>
-          <w:t>2</w:t>
-        </w:r>
-      </w:fldSimple>
+      <w:r>
+        <w:fldChar w:fldCharType="begin"/>
+      </w:r>
+      <w:r>
+        <w:instrText xml:space="preserve"> SEQ Gambar_1. \* ARABIC </w:instrText>
+      </w:r>
+      <w:r>
+        <w:fldChar w:fldCharType="separate"/>
+      </w:r>
+      <w:r>
+        <w:rPr>
+          <w:noProof/>
+        </w:rPr>
+        <w:t>2</w:t>
+      </w:r>
+      <w:r>
+        <w:rPr>
+          <w:noProof/>
+        </w:rPr>
+        <w:fldChar w:fldCharType="end"/>
+      </w:r>
     </w:p>
     <w:p>
       <w:pPr>
@@ -4764,6 +4803,35 @@
     </w:p>
     <w:p>
       <w:pPr>
+        <w:pStyle w:val="Heading1"/>
+        <w:rPr>
+          <w:lang w:val="en-US"/>
+        </w:rPr>
+      </w:pPr>
+      <w:r>
+        <w:rPr>
+          <w:lang w:val="en-US"/>
+        </w:rPr>
+        <w:lastRenderedPageBreak/>
+        <w:t>BAB IV</w:t>
+      </w:r>
+    </w:p>
+    <w:p>
+      <w:pPr>
+        <w:pStyle w:val="Heading1"/>
+        <w:rPr>
+          <w:lang w:val="en-US"/>
+        </w:rPr>
+      </w:pPr>
+      <w:r>
+        <w:rPr>
+          <w:lang w:val="en-US"/>
+        </w:rPr>
+        <w:t>Hasil Dan Pembahasan</w:t>
+      </w:r>
+    </w:p>
+    <w:p>
+      <w:pPr>
         <w:pStyle w:val="Heading2"/>
         <w:numPr>
           <w:ilvl w:val="0"/>
@@ -4777,8 +4845,22 @@
         <w:rPr>
           <w:lang w:val="en-US"/>
         </w:rPr>
-        <w:lastRenderedPageBreak/>
         <w:t>SVM</w:t>
+      </w:r>
+    </w:p>
+    <w:p>
+      <w:pPr>
+        <w:ind w:left="720" w:firstLine="720"/>
+        <w:jc w:val="both"/>
+        <w:rPr>
+          <w:lang w:val="en-US"/>
+        </w:rPr>
+      </w:pPr>
+      <w:r>
+        <w:rPr>
+          <w:lang w:val="en-US"/>
+        </w:rPr>
+        <w:t>Pada metode SVM dalam pengujian ini menggunakan 3 kernel yaitu kernel linear, kernel polynomial, kernel RBF.</w:t>
       </w:r>
     </w:p>
     <w:p>
@@ -4789,19 +4871,6 @@
           <w:numId w:val="26"/>
         </w:numPr>
         <w:rPr>
-          <w:lang w:val="en-US"/>
-        </w:rPr>
-      </w:pPr>
-      <w:r>
-        <w:rPr>
-          <w:lang w:val="en-US"/>
-        </w:rPr>
-        <w:t>Kernel Liner</w:t>
-      </w:r>
-    </w:p>
-    <w:p>
-      <w:pPr>
-        <w:rPr>
           <w:rFonts w:ascii="Calibri" w:hAnsi="Calibri"/>
           <w:sz w:val="20"/>
           <w:szCs w:val="20"/>
@@ -4812,6 +4881,156 @@
         <w:rPr>
           <w:lang w:val="en-US"/>
         </w:rPr>
+        <w:t>Kernel Line</w:t>
+      </w:r>
+      <w:r>
+        <w:rPr>
+          <w:lang w:val="en-US"/>
+        </w:rPr>
+        <w:t>a</w:t>
+      </w:r>
+      <w:r>
+        <w:rPr>
+          <w:lang w:val="en-US"/>
+        </w:rPr>
+        <w:t>r</w:t>
+      </w:r>
+    </w:p>
+    <w:p>
+      <w:pPr>
+        <w:ind w:left="720" w:firstLine="720"/>
+        <w:jc w:val="both"/>
+        <w:rPr>
+          <w:rFonts w:ascii="Calibri" w:hAnsi="Calibri"/>
+          <w:sz w:val="20"/>
+          <w:szCs w:val="20"/>
+          <w:lang w:eastAsia="id-ID"/>
+        </w:rPr>
+      </w:pPr>
+      <w:r>
+        <w:rPr>
+          <w:lang w:val="en-US"/>
+        </w:rPr>
+        <w:t xml:space="preserve">Pada table 1 terdapat score accuracy, recall dan </w:t>
+      </w:r>
+      <w:r>
+        <w:rPr>
+          <w:lang w:val="en-US"/>
+        </w:rPr>
+        <w:t>precision metode svm kernel linear</w:t>
+      </w:r>
+      <w:r>
+        <w:rPr>
+          <w:lang w:val="en-US"/>
+        </w:rPr>
+        <w:t xml:space="preserve">. Berdasarkan table 1 score </w:t>
+      </w:r>
+      <w:r>
+        <w:rPr>
+          <w:lang w:val="en-US"/>
+        </w:rPr>
+        <w:t>accuracy, recall dan linear</w:t>
+      </w:r>
+      <w:r>
+        <w:rPr>
+          <w:lang w:val="en-US"/>
+        </w:rPr>
+        <w:t xml:space="preserve"> </w:t>
+      </w:r>
+      <w:r>
+        <w:rPr>
+          <w:lang w:val="en-US"/>
+        </w:rPr>
+        <w:t>paling tinggi adalah 0,87129 dengan data testing sebanyak 10% dan 90% data training</w:t>
+      </w:r>
+      <w:r>
+        <w:rPr>
+          <w:lang w:val="en-US"/>
+        </w:rPr>
+        <w:t>. S</w:t>
+      </w:r>
+      <w:r>
+        <w:rPr>
+          <w:lang w:val="en-US"/>
+        </w:rPr>
+        <w:t xml:space="preserve">core accuracy, recall dan </w:t>
+      </w:r>
+      <w:r>
+        <w:rPr>
+          <w:lang w:val="en-US"/>
+        </w:rPr>
+        <w:t>precision</w:t>
+      </w:r>
+      <w:r>
+        <w:rPr>
+          <w:lang w:val="en-US"/>
+        </w:rPr>
+        <w:t xml:space="preserve"> </w:t>
+      </w:r>
+      <w:r>
+        <w:rPr>
+          <w:lang w:val="en-US"/>
+        </w:rPr>
+        <w:t>metode svm kernel linear</w:t>
+      </w:r>
+      <w:r>
+        <w:rPr>
+          <w:lang w:val="en-US"/>
+        </w:rPr>
+        <w:t xml:space="preserve"> </w:t>
+      </w:r>
+      <w:r>
+        <w:rPr>
+          <w:lang w:val="en-US"/>
+        </w:rPr>
+        <w:t xml:space="preserve">paling terendah adalah 0,81354 </w:t>
+      </w:r>
+      <w:r>
+        <w:rPr>
+          <w:lang w:val="en-US"/>
+        </w:rPr>
+        <w:t xml:space="preserve">dengan data testing sebanyak </w:t>
+      </w:r>
+      <w:r>
+        <w:rPr>
+          <w:lang w:val="en-US"/>
+        </w:rPr>
+        <w:t>90</w:t>
+      </w:r>
+      <w:r>
+        <w:rPr>
+          <w:lang w:val="en-US"/>
+        </w:rPr>
+        <w:t xml:space="preserve">% dan </w:t>
+      </w:r>
+      <w:r>
+        <w:rPr>
+          <w:lang w:val="en-US"/>
+        </w:rPr>
+        <w:t>10</w:t>
+      </w:r>
+      <w:r>
+        <w:rPr>
+          <w:lang w:val="en-US"/>
+        </w:rPr>
+        <w:t>% data training</w:t>
+      </w:r>
+      <w:r>
+        <w:rPr>
+          <w:lang w:val="en-US"/>
+        </w:rPr>
+        <w:t>.</w:t>
+      </w:r>
+      <w:r>
+        <w:rPr>
+          <w:lang w:val="en-US"/>
+        </w:rPr>
+        <w:t xml:space="preserve"> </w:t>
+      </w:r>
+      <w:r>
+        <w:rPr>
+          <w:lang w:val="en-US"/>
+        </w:rPr>
         <w:fldChar w:fldCharType="begin"/>
       </w:r>
       <w:r>
@@ -4831,11 +5050,45 @@
           <w:lang w:val="en-US"/>
         </w:rPr>
         <w:fldChar w:fldCharType="separate"/>
+      </w:r>
+    </w:p>
+    <w:p>
+      <w:pPr>
+        <w:pStyle w:val="Caption"/>
+        <w:keepNext/>
+        <w:jc w:val="center"/>
+      </w:pPr>
+      <w:r>
+        <w:t xml:space="preserve">Table </w:t>
+      </w:r>
+      <w:r>
+        <w:fldChar w:fldCharType="begin"/>
+      </w:r>
+      <w:r>
+        <w:instrText xml:space="preserve"> SEQ Table \* ARABIC </w:instrText>
+      </w:r>
+      <w:r>
+        <w:fldChar w:fldCharType="separate"/>
+      </w:r>
+      <w:r>
+        <w:rPr>
+          <w:noProof/>
+        </w:rPr>
+        <w:t>1</w:t>
+      </w:r>
+      <w:r>
+        <w:fldChar w:fldCharType="end"/>
+      </w:r>
+      <w:r>
+        <w:rPr>
+          <w:lang w:val="en-US"/>
+        </w:rPr>
+        <w:t xml:space="preserve"> SVM Kernel Linear</w:t>
       </w:r>
     </w:p>
     <w:tbl>
       <w:tblPr>
-        <w:tblW w:w="5055" w:type="dxa"/>
+        <w:tblW w:w="5221" w:type="dxa"/>
         <w:jc w:val="center"/>
         <w:tblLook w:val="04A0" w:firstRow="1" w:lastRow="0" w:firstColumn="1" w:lastColumn="0" w:noHBand="0" w:noVBand="1"/>
       </w:tblPr>
@@ -4891,7 +5144,7 @@
         </w:tc>
         <w:tc>
           <w:tcPr>
-            <w:tcW w:w="3076" w:type="dxa"/>
+            <w:tcW w:w="3242" w:type="dxa"/>
             <w:gridSpan w:val="3"/>
             <w:tcBorders>
               <w:top w:val="single" w:sz="4" w:space="0" w:color="auto"/>
@@ -5046,7 +5299,7 @@
         </w:tc>
         <w:tc>
           <w:tcPr>
-            <w:tcW w:w="830" w:type="dxa"/>
+            <w:tcW w:w="996" w:type="dxa"/>
             <w:tcBorders>
               <w:top w:val="nil"/>
               <w:left w:val="nil"/>
@@ -5237,7 +5490,7 @@
         </w:tc>
         <w:tc>
           <w:tcPr>
-            <w:tcW w:w="830" w:type="dxa"/>
+            <w:tcW w:w="996" w:type="dxa"/>
             <w:tcBorders>
               <w:top w:val="nil"/>
               <w:left w:val="nil"/>
@@ -5428,7 +5681,7 @@
         </w:tc>
         <w:tc>
           <w:tcPr>
-            <w:tcW w:w="830" w:type="dxa"/>
+            <w:tcW w:w="996" w:type="dxa"/>
             <w:tcBorders>
               <w:top w:val="nil"/>
               <w:left w:val="nil"/>
@@ -5619,7 +5872,7 @@
         </w:tc>
         <w:tc>
           <w:tcPr>
-            <w:tcW w:w="830" w:type="dxa"/>
+            <w:tcW w:w="996" w:type="dxa"/>
             <w:tcBorders>
               <w:top w:val="nil"/>
               <w:left w:val="nil"/>
@@ -5810,7 +6063,7 @@
         </w:tc>
         <w:tc>
           <w:tcPr>
-            <w:tcW w:w="830" w:type="dxa"/>
+            <w:tcW w:w="996" w:type="dxa"/>
             <w:tcBorders>
               <w:top w:val="nil"/>
               <w:left w:val="nil"/>
@@ -6001,7 +6254,7 @@
         </w:tc>
         <w:tc>
           <w:tcPr>
-            <w:tcW w:w="830" w:type="dxa"/>
+            <w:tcW w:w="996" w:type="dxa"/>
             <w:tcBorders>
               <w:top w:val="nil"/>
               <w:left w:val="nil"/>
@@ -6192,7 +6445,7 @@
         </w:tc>
         <w:tc>
           <w:tcPr>
-            <w:tcW w:w="830" w:type="dxa"/>
+            <w:tcW w:w="996" w:type="dxa"/>
             <w:tcBorders>
               <w:top w:val="nil"/>
               <w:left w:val="nil"/>
@@ -6383,7 +6636,7 @@
         </w:tc>
         <w:tc>
           <w:tcPr>
-            <w:tcW w:w="830" w:type="dxa"/>
+            <w:tcW w:w="996" w:type="dxa"/>
             <w:tcBorders>
               <w:top w:val="nil"/>
               <w:left w:val="nil"/>
@@ -6574,7 +6827,7 @@
         </w:tc>
         <w:tc>
           <w:tcPr>
-            <w:tcW w:w="830" w:type="dxa"/>
+            <w:tcW w:w="996" w:type="dxa"/>
             <w:tcBorders>
               <w:top w:val="nil"/>
               <w:left w:val="nil"/>
@@ -6765,7 +7018,7 @@
         </w:tc>
         <w:tc>
           <w:tcPr>
-            <w:tcW w:w="830" w:type="dxa"/>
+            <w:tcW w:w="996" w:type="dxa"/>
             <w:tcBorders>
               <w:top w:val="nil"/>
               <w:left w:val="nil"/>
@@ -6860,19 +7113,6 @@
           <w:numId w:val="26"/>
         </w:numPr>
         <w:rPr>
-          <w:lang w:val="en-US"/>
-        </w:rPr>
-      </w:pPr>
-      <w:r>
-        <w:rPr>
-          <w:lang w:val="en-US"/>
-        </w:rPr>
-        <w:t>SVM Kernel Polynomial</w:t>
-      </w:r>
-    </w:p>
-    <w:p>
-      <w:pPr>
-        <w:rPr>
           <w:rFonts w:ascii="Calibri" w:hAnsi="Calibri"/>
           <w:sz w:val="20"/>
           <w:szCs w:val="20"/>
@@ -6883,6 +7123,222 @@
         <w:rPr>
           <w:lang w:val="en-US"/>
         </w:rPr>
+        <w:t>SVM Kernel Polynomial</w:t>
+      </w:r>
+    </w:p>
+    <w:p>
+      <w:pPr>
+        <w:ind w:left="720" w:firstLine="720"/>
+        <w:jc w:val="both"/>
+        <w:rPr>
+          <w:rFonts w:ascii="Calibri" w:hAnsi="Calibri"/>
+          <w:sz w:val="20"/>
+          <w:szCs w:val="20"/>
+          <w:lang w:eastAsia="id-ID"/>
+        </w:rPr>
+      </w:pPr>
+      <w:r>
+        <w:rPr>
+          <w:lang w:val="en-US"/>
+        </w:rPr>
+        <w:t xml:space="preserve">Pada table </w:t>
+      </w:r>
+      <w:r>
+        <w:rPr>
+          <w:lang w:val="en-US"/>
+        </w:rPr>
+        <w:t>2</w:t>
+      </w:r>
+      <w:r>
+        <w:rPr>
+          <w:lang w:val="en-US"/>
+        </w:rPr>
+        <w:t xml:space="preserve"> terdapat score accuracy, recall dan precision metode svm kernel </w:t>
+      </w:r>
+      <w:r>
+        <w:rPr>
+          <w:lang w:val="en-US"/>
+        </w:rPr>
+        <w:t>poly</w:t>
+      </w:r>
+      <w:r>
+        <w:rPr>
+          <w:lang w:val="en-US"/>
+        </w:rPr>
+        <w:t>nomial</w:t>
+      </w:r>
+      <w:r>
+        <w:rPr>
+          <w:lang w:val="en-US"/>
+        </w:rPr>
+        <w:t xml:space="preserve">. Berdasarkan table </w:t>
+      </w:r>
+      <w:r>
+        <w:rPr>
+          <w:lang w:val="en-US"/>
+        </w:rPr>
+        <w:t>2</w:t>
+      </w:r>
+      <w:r>
+        <w:rPr>
+          <w:lang w:val="en-US"/>
+        </w:rPr>
+        <w:t xml:space="preserve"> score accuracy, recall dan linear</w:t>
+      </w:r>
+      <w:r>
+        <w:rPr>
+          <w:lang w:val="en-US"/>
+        </w:rPr>
+        <w:t xml:space="preserve"> </w:t>
+      </w:r>
+      <w:r>
+        <w:rPr>
+          <w:lang w:val="en-US"/>
+        </w:rPr>
+        <w:t xml:space="preserve">paling tinggi adalah </w:t>
+      </w:r>
+      <w:r>
+        <w:rPr>
+          <w:lang w:val="en-US"/>
+        </w:rPr>
+        <w:t>0</w:t>
+      </w:r>
+      <w:r>
+        <w:rPr>
+          <w:lang w:val="en-US"/>
+        </w:rPr>
+        <w:t>,</w:t>
+      </w:r>
+      <w:r>
+        <w:rPr>
+          <w:lang w:val="en-US"/>
+        </w:rPr>
+        <w:t>49813</w:t>
+      </w:r>
+      <w:r>
+        <w:rPr>
+          <w:lang w:val="en-US"/>
+        </w:rPr>
+        <w:t xml:space="preserve"> </w:t>
+      </w:r>
+      <w:r>
+        <w:rPr>
+          <w:lang w:val="en-US"/>
+        </w:rPr>
+        <w:t xml:space="preserve">dengan data testing sebanyak </w:t>
+      </w:r>
+      <w:r>
+        <w:rPr>
+          <w:lang w:val="en-US"/>
+        </w:rPr>
+        <w:t>80</w:t>
+      </w:r>
+      <w:r>
+        <w:rPr>
+          <w:lang w:val="en-US"/>
+        </w:rPr>
+        <w:t xml:space="preserve">% dan </w:t>
+      </w:r>
+      <w:r>
+        <w:rPr>
+          <w:lang w:val="en-US"/>
+        </w:rPr>
+        <w:t>20</w:t>
+      </w:r>
+      <w:r>
+        <w:rPr>
+          <w:lang w:val="en-US"/>
+        </w:rPr>
+        <w:t>% data training. S</w:t>
+      </w:r>
+      <w:r>
+        <w:rPr>
+          <w:lang w:val="en-US"/>
+        </w:rPr>
+        <w:t xml:space="preserve">core accuracy, recall dan </w:t>
+      </w:r>
+      <w:r>
+        <w:rPr>
+          <w:lang w:val="en-US"/>
+        </w:rPr>
+        <w:t xml:space="preserve">precision metode svm kernel </w:t>
+      </w:r>
+      <w:r>
+        <w:rPr>
+          <w:lang w:val="en-US"/>
+        </w:rPr>
+        <w:t>polynomial</w:t>
+      </w:r>
+      <w:r>
+        <w:rPr>
+          <w:lang w:val="en-US"/>
+        </w:rPr>
+        <w:t xml:space="preserve"> </w:t>
+      </w:r>
+      <w:r>
+        <w:rPr>
+          <w:lang w:val="en-US"/>
+        </w:rPr>
+        <w:t xml:space="preserve">paling terendah adalah </w:t>
+      </w:r>
+      <w:r>
+        <w:rPr>
+          <w:lang w:val="en-US"/>
+        </w:rPr>
+        <w:t>0</w:t>
+      </w:r>
+      <w:r>
+        <w:rPr>
+          <w:lang w:val="en-US"/>
+        </w:rPr>
+        <w:t>,</w:t>
+      </w:r>
+      <w:r>
+        <w:rPr>
+          <w:lang w:val="en-US"/>
+        </w:rPr>
+        <w:t>47525</w:t>
+      </w:r>
+      <w:r>
+        <w:rPr>
+          <w:lang w:val="en-US"/>
+        </w:rPr>
+        <w:t xml:space="preserve"> </w:t>
+      </w:r>
+      <w:r>
+        <w:rPr>
+          <w:lang w:val="en-US"/>
+        </w:rPr>
+        <w:t xml:space="preserve">dengan data testing sebanyak </w:t>
+      </w:r>
+      <w:r>
+        <w:rPr>
+          <w:lang w:val="en-US"/>
+        </w:rPr>
+        <w:t>10</w:t>
+      </w:r>
+      <w:r>
+        <w:rPr>
+          <w:lang w:val="en-US"/>
+        </w:rPr>
+        <w:t xml:space="preserve">% dan </w:t>
+      </w:r>
+      <w:r>
+        <w:rPr>
+          <w:lang w:val="en-US"/>
+        </w:rPr>
+        <w:t>90</w:t>
+      </w:r>
+      <w:r>
+        <w:rPr>
+          <w:lang w:val="en-US"/>
+        </w:rPr>
+        <w:t>% data training.</w:t>
+      </w:r>
+      <w:r>
+        <w:rPr>
+          <w:lang w:val="en-US"/>
+        </w:rPr>
         <w:fldChar w:fldCharType="begin"/>
       </w:r>
       <w:r>
@@ -6896,11 +7352,46 @@
           <w:lang w:val="en-US"/>
         </w:rPr>
         <w:fldChar w:fldCharType="separate"/>
+      </w:r>
+    </w:p>
+    <w:p>
+      <w:pPr>
+        <w:pStyle w:val="Caption"/>
+        <w:keepNext/>
+        <w:jc w:val="center"/>
+      </w:pPr>
+      <w:r>
+        <w:lastRenderedPageBreak/>
+        <w:t xml:space="preserve">Table </w:t>
+      </w:r>
+      <w:r>
+        <w:fldChar w:fldCharType="begin"/>
+      </w:r>
+      <w:r>
+        <w:instrText xml:space="preserve"> SEQ Table \* ARABIC </w:instrText>
+      </w:r>
+      <w:r>
+        <w:fldChar w:fldCharType="separate"/>
+      </w:r>
+      <w:r>
+        <w:rPr>
+          <w:noProof/>
+        </w:rPr>
+        <w:t>2</w:t>
+      </w:r>
+      <w:r>
+        <w:fldChar w:fldCharType="end"/>
+      </w:r>
+      <w:r>
+        <w:rPr>
+          <w:lang w:val="en-US"/>
+        </w:rPr>
+        <w:t xml:space="preserve"> SVM Kernel Polynomial</w:t>
       </w:r>
     </w:p>
     <w:tbl>
       <w:tblPr>
-        <w:tblW w:w="5055" w:type="dxa"/>
+        <w:tblW w:w="5221" w:type="dxa"/>
         <w:jc w:val="center"/>
         <w:tblLook w:val="04A0" w:firstRow="1" w:lastRow="0" w:firstColumn="1" w:lastColumn="0" w:noHBand="0" w:noVBand="1"/>
       </w:tblPr>
@@ -6956,7 +7447,7 @@
         </w:tc>
         <w:tc>
           <w:tcPr>
-            <w:tcW w:w="3076" w:type="dxa"/>
+            <w:tcW w:w="3242" w:type="dxa"/>
             <w:gridSpan w:val="3"/>
             <w:tcBorders>
               <w:top w:val="single" w:sz="4" w:space="0" w:color="auto"/>
@@ -7111,7 +7602,7 @@
         </w:tc>
         <w:tc>
           <w:tcPr>
-            <w:tcW w:w="830" w:type="dxa"/>
+            <w:tcW w:w="996" w:type="dxa"/>
             <w:tcBorders>
               <w:top w:val="nil"/>
               <w:left w:val="nil"/>
@@ -7289,6 +7780,7 @@
                 <w:lang w:val="en-US"/>
               </w:rPr>
             </w:pPr>
+            <w:bookmarkStart w:id="0" w:name="_Hlk36662505"/>
             <w:r>
               <w:rPr>
                 <w:rFonts w:eastAsia="Times New Roman"/>
@@ -7298,11 +7790,12 @@
               </w:rPr>
               <w:t>0.47525</w:t>
             </w:r>
-          </w:p>
-        </w:tc>
-        <w:tc>
-          <w:tcPr>
-            <w:tcW w:w="830" w:type="dxa"/>
+            <w:bookmarkEnd w:id="0"/>
+          </w:p>
+        </w:tc>
+        <w:tc>
+          <w:tcPr>
+            <w:tcW w:w="996" w:type="dxa"/>
             <w:tcBorders>
               <w:top w:val="nil"/>
               <w:left w:val="nil"/>
@@ -7493,7 +7986,7 @@
         </w:tc>
         <w:tc>
           <w:tcPr>
-            <w:tcW w:w="830" w:type="dxa"/>
+            <w:tcW w:w="996" w:type="dxa"/>
             <w:tcBorders>
               <w:top w:val="nil"/>
               <w:left w:val="nil"/>
@@ -7684,7 +8177,7 @@
         </w:tc>
         <w:tc>
           <w:tcPr>
-            <w:tcW w:w="830" w:type="dxa"/>
+            <w:tcW w:w="996" w:type="dxa"/>
             <w:tcBorders>
               <w:top w:val="nil"/>
               <w:left w:val="nil"/>
@@ -7875,7 +8368,7 @@
         </w:tc>
         <w:tc>
           <w:tcPr>
-            <w:tcW w:w="830" w:type="dxa"/>
+            <w:tcW w:w="996" w:type="dxa"/>
             <w:tcBorders>
               <w:top w:val="nil"/>
               <w:left w:val="nil"/>
@@ -8066,7 +8559,7 @@
         </w:tc>
         <w:tc>
           <w:tcPr>
-            <w:tcW w:w="830" w:type="dxa"/>
+            <w:tcW w:w="996" w:type="dxa"/>
             <w:tcBorders>
               <w:top w:val="nil"/>
               <w:left w:val="nil"/>
@@ -8257,7 +8750,7 @@
         </w:tc>
         <w:tc>
           <w:tcPr>
-            <w:tcW w:w="830" w:type="dxa"/>
+            <w:tcW w:w="996" w:type="dxa"/>
             <w:tcBorders>
               <w:top w:val="nil"/>
               <w:left w:val="nil"/>
@@ -8448,7 +8941,7 @@
         </w:tc>
         <w:tc>
           <w:tcPr>
-            <w:tcW w:w="830" w:type="dxa"/>
+            <w:tcW w:w="996" w:type="dxa"/>
             <w:tcBorders>
               <w:top w:val="nil"/>
               <w:left w:val="nil"/>
@@ -8552,6 +9045,7 @@
                 <w:lang w:val="en-US"/>
               </w:rPr>
             </w:pPr>
+            <w:bookmarkStart w:id="1" w:name="_Hlk36662465"/>
             <w:r>
               <w:rPr>
                 <w:rFonts w:eastAsia="Times New Roman"/>
@@ -8639,7 +9133,7 @@
         </w:tc>
         <w:tc>
           <w:tcPr>
-            <w:tcW w:w="830" w:type="dxa"/>
+            <w:tcW w:w="996" w:type="dxa"/>
             <w:tcBorders>
               <w:top w:val="nil"/>
               <w:left w:val="nil"/>
@@ -8743,6 +9237,8 @@
                 <w:lang w:val="en-US"/>
               </w:rPr>
             </w:pPr>
+            <w:bookmarkStart w:id="2" w:name="_Hlk36662424"/>
+            <w:bookmarkEnd w:id="1"/>
             <w:r>
               <w:rPr>
                 <w:rFonts w:eastAsia="Times New Roman"/>
@@ -8830,7 +9326,7 @@
         </w:tc>
         <w:tc>
           <w:tcPr>
-            <w:tcW w:w="830" w:type="dxa"/>
+            <w:tcW w:w="996" w:type="dxa"/>
             <w:tcBorders>
               <w:top w:val="nil"/>
               <w:left w:val="nil"/>
@@ -8903,6 +9399,7 @@
           </w:p>
         </w:tc>
       </w:tr>
+      <w:bookmarkEnd w:id="2"/>
     </w:tbl>
     <w:p>
       <w:pPr>
@@ -8977,6 +9474,147 @@
     </w:p>
     <w:p>
       <w:pPr>
+        <w:ind w:left="720" w:firstLine="720"/>
+        <w:jc w:val="both"/>
+        <w:rPr>
+          <w:lang w:val="en-US"/>
+        </w:rPr>
+      </w:pPr>
+      <w:r>
+        <w:rPr>
+          <w:lang w:val="en-US"/>
+        </w:rPr>
+        <w:t xml:space="preserve">Pada table </w:t>
+      </w:r>
+      <w:r>
+        <w:rPr>
+          <w:lang w:val="en-US"/>
+        </w:rPr>
+        <w:t>3</w:t>
+      </w:r>
+      <w:r>
+        <w:rPr>
+          <w:lang w:val="en-US"/>
+        </w:rPr>
+        <w:t xml:space="preserve"> terdapat score accuracy, recall dan precision metode svm kernel </w:t>
+      </w:r>
+      <w:r>
+        <w:rPr>
+          <w:lang w:val="en-US"/>
+        </w:rPr>
+        <w:t>RBF</w:t>
+      </w:r>
+      <w:r>
+        <w:rPr>
+          <w:lang w:val="en-US"/>
+        </w:rPr>
+        <w:t xml:space="preserve">. Berdasarkan table </w:t>
+      </w:r>
+      <w:r>
+        <w:rPr>
+          <w:lang w:val="en-US"/>
+        </w:rPr>
+        <w:t>3</w:t>
+      </w:r>
+      <w:r>
+        <w:rPr>
+          <w:lang w:val="en-US"/>
+        </w:rPr>
+        <w:t xml:space="preserve"> score accuracy, recall dan linear</w:t>
+      </w:r>
+      <w:r>
+        <w:rPr>
+          <w:lang w:val="en-US"/>
+        </w:rPr>
+        <w:t xml:space="preserve"> </w:t>
+      </w:r>
+      <w:r>
+        <w:rPr>
+          <w:lang w:val="en-US"/>
+        </w:rPr>
+        <w:t xml:space="preserve">paling tinggi adalah </w:t>
+      </w:r>
+      <w:r>
+        <w:rPr>
+          <w:lang w:val="en-US"/>
+        </w:rPr>
+        <w:t>0</w:t>
+      </w:r>
+      <w:r>
+        <w:rPr>
+          <w:lang w:val="en-US"/>
+        </w:rPr>
+        <w:t>,</w:t>
+      </w:r>
+      <w:r>
+        <w:rPr>
+          <w:lang w:val="en-US"/>
+        </w:rPr>
+        <w:t>49813</w:t>
+      </w:r>
+      <w:r>
+        <w:rPr>
+          <w:lang w:val="en-US"/>
+        </w:rPr>
+        <w:t xml:space="preserve"> dengan data testing sebanyak 80% dan 20% data training. S</w:t>
+      </w:r>
+      <w:r>
+        <w:rPr>
+          <w:lang w:val="en-US"/>
+        </w:rPr>
+        <w:t xml:space="preserve">core accuracy, recall dan </w:t>
+      </w:r>
+      <w:r>
+        <w:rPr>
+          <w:lang w:val="en-US"/>
+        </w:rPr>
+        <w:t xml:space="preserve">precision metode svm kernel </w:t>
+      </w:r>
+      <w:r>
+        <w:rPr>
+          <w:lang w:val="en-US"/>
+        </w:rPr>
+        <w:t>RBF</w:t>
+      </w:r>
+      <w:r>
+        <w:rPr>
+          <w:lang w:val="en-US"/>
+        </w:rPr>
+        <w:t xml:space="preserve"> paling terendah adalah </w:t>
+      </w:r>
+      <w:r>
+        <w:rPr>
+          <w:lang w:val="en-US"/>
+        </w:rPr>
+        <w:t>0</w:t>
+      </w:r>
+      <w:r>
+        <w:rPr>
+          <w:lang w:val="en-US"/>
+        </w:rPr>
+        <w:t>,</w:t>
+      </w:r>
+      <w:r>
+        <w:rPr>
+          <w:lang w:val="en-US"/>
+        </w:rPr>
+        <w:t>47525</w:t>
+      </w:r>
+      <w:r>
+        <w:rPr>
+          <w:lang w:val="en-US"/>
+        </w:rPr>
+        <w:t xml:space="preserve"> </w:t>
+      </w:r>
+      <w:r>
+        <w:rPr>
+          <w:lang w:val="en-US"/>
+        </w:rPr>
+        <w:t>dengan data testing sebanyak 10% dan 90% data training.</w:t>
+      </w:r>
+    </w:p>
+    <w:p>
+      <w:pPr>
         <w:pStyle w:val="Caption"/>
         <w:keepNext/>
         <w:jc w:val="center"/>
@@ -8988,14 +9626,24 @@
       <w:r>
         <w:t xml:space="preserve">Table </w:t>
       </w:r>
-      <w:fldSimple w:instr=" SEQ Table \* ARABIC ">
-        <w:r>
-          <w:rPr>
-            <w:noProof/>
-          </w:rPr>
-          <w:t>3</w:t>
-        </w:r>
-      </w:fldSimple>
+      <w:r>
+        <w:fldChar w:fldCharType="begin"/>
+      </w:r>
+      <w:r>
+        <w:instrText xml:space="preserve"> SEQ Table \* ARABIC </w:instrText>
+      </w:r>
+      <w:r>
+        <w:fldChar w:fldCharType="separate"/>
+      </w:r>
+      <w:r>
+        <w:rPr>
+          <w:noProof/>
+        </w:rPr>
+        <w:t>3</w:t>
+      </w:r>
+      <w:r>
+        <w:fldChar w:fldCharType="end"/>
+      </w:r>
       <w:r>
         <w:rPr>
           <w:lang w:val="en-US"/>
@@ -9072,7 +9720,6 @@
                 <w:lang w:val="en-US"/>
               </w:rPr>
             </w:pPr>
-            <w:bookmarkStart w:id="0" w:name="_GoBack"/>
             <w:r>
               <w:rPr>
                 <w:rFonts w:eastAsia="Times New Roman"/>
@@ -9734,7 +10381,6 @@
                 <w:szCs w:val="24"/>
                 <w:lang w:val="en-US"/>
               </w:rPr>
-              <w:lastRenderedPageBreak/>
               <w:t>30%</w:t>
             </w:r>
           </w:p>
@@ -11034,7 +11680,6 @@
           </w:p>
         </w:tc>
       </w:tr>
-      <w:bookmarkEnd w:id="0"/>
     </w:tbl>
     <w:p>
       <w:pPr>
@@ -11064,7 +11709,197 @@
         <w:rPr>
           <w:lang w:val="en-US"/>
         </w:rPr>
+        <w:lastRenderedPageBreak/>
         <w:t>NBC</w:t>
+      </w:r>
+    </w:p>
+    <w:p>
+      <w:pPr>
+        <w:ind w:firstLine="295"/>
+        <w:jc w:val="both"/>
+        <w:rPr>
+          <w:lang w:val="en-US"/>
+        </w:rPr>
+      </w:pPr>
+      <w:r>
+        <w:rPr>
+          <w:lang w:val="en-US"/>
+        </w:rPr>
+        <w:t xml:space="preserve">Pada table </w:t>
+      </w:r>
+      <w:r>
+        <w:rPr>
+          <w:lang w:val="en-US"/>
+        </w:rPr>
+        <w:t>4</w:t>
+      </w:r>
+      <w:r>
+        <w:rPr>
+          <w:lang w:val="en-US"/>
+        </w:rPr>
+        <w:t xml:space="preserve"> terdapat score accuracy, recall dan precision metode </w:t>
+      </w:r>
+      <w:r>
+        <w:rPr>
+          <w:lang w:val="en-US"/>
+        </w:rPr>
+        <w:t>NBC</w:t>
+      </w:r>
+      <w:r>
+        <w:rPr>
+          <w:lang w:val="en-US"/>
+        </w:rPr>
+        <w:t xml:space="preserve">. Berdasarkan table </w:t>
+      </w:r>
+      <w:r>
+        <w:rPr>
+          <w:lang w:val="en-US"/>
+        </w:rPr>
+        <w:t>4</w:t>
+      </w:r>
+      <w:r>
+        <w:rPr>
+          <w:lang w:val="en-US"/>
+        </w:rPr>
+        <w:t xml:space="preserve"> score accuracy, recall dan linear</w:t>
+      </w:r>
+      <w:r>
+        <w:rPr>
+          <w:lang w:val="en-US"/>
+        </w:rPr>
+        <w:t xml:space="preserve"> </w:t>
+      </w:r>
+      <w:r>
+        <w:rPr>
+          <w:lang w:val="en-US"/>
+        </w:rPr>
+        <w:t xml:space="preserve">paling tinggi adalah </w:t>
+      </w:r>
+      <w:r>
+        <w:rPr>
+          <w:lang w:val="en-US"/>
+        </w:rPr>
+        <w:t>0</w:t>
+      </w:r>
+      <w:r>
+        <w:rPr>
+          <w:lang w:val="en-US"/>
+        </w:rPr>
+        <w:t>,</w:t>
+      </w:r>
+      <w:r>
+        <w:rPr>
+          <w:lang w:val="en-US"/>
+        </w:rPr>
+        <w:t>86139</w:t>
+      </w:r>
+      <w:r>
+        <w:rPr>
+          <w:lang w:val="en-US"/>
+        </w:rPr>
+        <w:t xml:space="preserve">dengan data testing sebanyak </w:t>
+      </w:r>
+      <w:r>
+        <w:rPr>
+          <w:lang w:val="en-US"/>
+        </w:rPr>
+        <w:t>10</w:t>
+      </w:r>
+      <w:r>
+        <w:rPr>
+          <w:lang w:val="en-US"/>
+        </w:rPr>
+        <w:t xml:space="preserve">% dan </w:t>
+      </w:r>
+      <w:r>
+        <w:rPr>
+          <w:lang w:val="en-US"/>
+        </w:rPr>
+        <w:t>90</w:t>
+      </w:r>
+      <w:r>
+        <w:rPr>
+          <w:lang w:val="en-US"/>
+        </w:rPr>
+        <w:t>% data training. S</w:t>
+      </w:r>
+      <w:r>
+        <w:rPr>
+          <w:lang w:val="en-US"/>
+        </w:rPr>
+        <w:t xml:space="preserve">core accuracy, recall dan </w:t>
+      </w:r>
+      <w:r>
+        <w:rPr>
+          <w:lang w:val="en-US"/>
+        </w:rPr>
+        <w:t xml:space="preserve">precision metode </w:t>
+      </w:r>
+      <w:r>
+        <w:rPr>
+          <w:lang w:val="en-US"/>
+        </w:rPr>
+        <w:t>NBC</w:t>
+      </w:r>
+      <w:r>
+        <w:rPr>
+          <w:lang w:val="en-US"/>
+        </w:rPr>
+        <w:t xml:space="preserve"> paling terendah adalah </w:t>
+      </w:r>
+      <w:r>
+        <w:rPr>
+          <w:lang w:val="en-US"/>
+        </w:rPr>
+        <w:t>0</w:t>
+      </w:r>
+      <w:r>
+        <w:rPr>
+          <w:lang w:val="en-US"/>
+        </w:rPr>
+        <w:t>,</w:t>
+      </w:r>
+      <w:r>
+        <w:rPr>
+          <w:lang w:val="en-US"/>
+        </w:rPr>
+        <w:t>76471</w:t>
+      </w:r>
+      <w:r>
+        <w:rPr>
+          <w:lang w:val="en-US"/>
+        </w:rPr>
+        <w:t xml:space="preserve"> </w:t>
+      </w:r>
+      <w:r>
+        <w:rPr>
+          <w:lang w:val="en-US"/>
+        </w:rPr>
+        <w:t xml:space="preserve">dengan data testing sebanyak </w:t>
+      </w:r>
+      <w:r>
+        <w:rPr>
+          <w:lang w:val="en-US"/>
+        </w:rPr>
+        <w:t>90</w:t>
+      </w:r>
+      <w:r>
+        <w:rPr>
+          <w:lang w:val="en-US"/>
+        </w:rPr>
+        <w:t xml:space="preserve">% dan </w:t>
+      </w:r>
+      <w:r>
+        <w:rPr>
+          <w:lang w:val="en-US"/>
+        </w:rPr>
+        <w:t>10</w:t>
+      </w:r>
+      <w:r>
+        <w:rPr>
+          <w:lang w:val="en-US"/>
+        </w:rPr>
+        <w:t>% data training.</w:t>
       </w:r>
     </w:p>
     <w:p>
@@ -11080,14 +11915,24 @@
       <w:r>
         <w:t xml:space="preserve">Table </w:t>
       </w:r>
-      <w:fldSimple w:instr=" SEQ Table \* ARABIC ">
-        <w:r>
-          <w:rPr>
-            <w:noProof/>
-          </w:rPr>
-          <w:t>4</w:t>
-        </w:r>
-      </w:fldSimple>
+      <w:r>
+        <w:fldChar w:fldCharType="begin"/>
+      </w:r>
+      <w:r>
+        <w:instrText xml:space="preserve"> SEQ Table \* ARABIC </w:instrText>
+      </w:r>
+      <w:r>
+        <w:fldChar w:fldCharType="separate"/>
+      </w:r>
+      <w:r>
+        <w:rPr>
+          <w:noProof/>
+        </w:rPr>
+        <w:t>4</w:t>
+      </w:r>
+      <w:r>
+        <w:fldChar w:fldCharType="end"/>
+      </w:r>
       <w:r>
         <w:rPr>
           <w:lang w:val="en-US"/>
@@ -11430,6 +12275,7 @@
                 <w:lang w:val="en-US"/>
               </w:rPr>
             </w:pPr>
+            <w:bookmarkStart w:id="3" w:name="_Hlk36663031"/>
             <w:r>
               <w:rPr>
                 <w:rFonts w:eastAsia="Times New Roman"/>
@@ -11590,6 +12436,7 @@
           </w:p>
         </w:tc>
       </w:tr>
+      <w:bookmarkEnd w:id="3"/>
       <w:tr>
         <w:trPr>
           <w:trHeight w:val="315"/>
@@ -12958,6 +13805,7 @@
                 <w:lang w:val="en-US"/>
               </w:rPr>
             </w:pPr>
+            <w:bookmarkStart w:id="4" w:name="_Hlk36663067"/>
             <w:r>
               <w:rPr>
                 <w:rFonts w:eastAsia="Times New Roman"/>
@@ -13118,6 +13966,7 @@
           </w:p>
         </w:tc>
       </w:tr>
+      <w:bookmarkEnd w:id="4"/>
     </w:tbl>
     <w:p>
       <w:pPr>
@@ -13134,20 +13983,198 @@
     </w:p>
     <w:p>
       <w:pPr>
-        <w:rPr>
-          <w:rFonts w:eastAsia="Times New Roman"/>
-          <w:color w:val="000000"/>
-          <w:szCs w:val="32"/>
-        </w:rPr>
-      </w:pPr>
-      <w:r>
-        <w:br w:type="page"/>
-      </w:r>
-    </w:p>
-    <w:p>
-      <w:pPr>
         <w:pStyle w:val="Heading2"/>
-        <w:ind w:left="0" w:firstLine="0"/>
+        <w:numPr>
+          <w:ilvl w:val="0"/>
+          <w:numId w:val="26"/>
+        </w:numPr>
+        <w:rPr>
+          <w:szCs w:val="22"/>
+          <w:lang w:val="en-US"/>
+        </w:rPr>
+      </w:pPr>
+      <w:r>
+        <w:rPr>
+          <w:lang w:val="en-US"/>
+        </w:rPr>
+        <w:t>Pembahasan</w:t>
+      </w:r>
+    </w:p>
+    <w:p>
+      <w:pPr>
+        <w:ind w:firstLine="295"/>
+        <w:jc w:val="both"/>
+        <w:rPr>
+          <w:lang w:val="en-US"/>
+        </w:rPr>
+      </w:pPr>
+      <w:r>
+        <w:rPr>
+          <w:lang w:val="en-US"/>
+        </w:rPr>
+        <w:t xml:space="preserve">Berdasarkan table 1 sampai dengan table 4 score accuracy, recall dan precision paling tinggi adalah </w:t>
+      </w:r>
+      <w:r>
+        <w:rPr>
+          <w:lang w:val="en-US"/>
+        </w:rPr>
+        <w:t>0,87129 dengan data testing sebanyak 10% dan 90% data training</w:t>
+      </w:r>
+      <w:r>
+        <w:t xml:space="preserve"> </w:t>
+      </w:r>
+      <w:r>
+        <w:rPr>
+          <w:lang w:val="en-US"/>
+        </w:rPr>
+        <w:t xml:space="preserve">menggunakan metode SVM kernel linear. Score </w:t>
+      </w:r>
+      <w:r>
+        <w:rPr>
+          <w:lang w:val="en-US"/>
+        </w:rPr>
+        <w:t>accuracy, recall dan precision</w:t>
+      </w:r>
+      <w:r>
+        <w:rPr>
+          <w:lang w:val="en-US"/>
+        </w:rPr>
+        <w:t xml:space="preserve"> </w:t>
+      </w:r>
+      <w:r>
+        <w:rPr>
+          <w:lang w:val="en-US"/>
+        </w:rPr>
+        <w:t xml:space="preserve">yang paling rendah adalah </w:t>
+      </w:r>
+      <w:r>
+        <w:rPr>
+          <w:lang w:val="en-US"/>
+        </w:rPr>
+        <w:t>0</w:t>
+      </w:r>
+      <w:r>
+        <w:rPr>
+          <w:lang w:val="en-US"/>
+        </w:rPr>
+        <w:t>,</w:t>
+      </w:r>
+      <w:r>
+        <w:rPr>
+          <w:lang w:val="en-US"/>
+        </w:rPr>
+        <w:t>47525</w:t>
+      </w:r>
+      <w:r>
+        <w:rPr>
+          <w:lang w:val="en-US"/>
+        </w:rPr>
+        <w:t xml:space="preserve"> dengan data testing sebanyak 10% dan 90% data training</w:t>
+      </w:r>
+      <w:r>
+        <w:t xml:space="preserve"> </w:t>
+      </w:r>
+      <w:r>
+        <w:rPr>
+          <w:lang w:val="en-US"/>
+        </w:rPr>
+        <w:t xml:space="preserve">menggunakan metode SVM kernel RBF, polynomial dan sigmoid. </w:t>
+      </w:r>
+    </w:p>
+    <w:p>
+      <w:pPr>
+        <w:ind w:firstLine="295"/>
+        <w:jc w:val="both"/>
+        <w:rPr>
+          <w:lang w:val="en-US"/>
+        </w:rPr>
+      </w:pPr>
+      <w:r>
+        <w:rPr>
+          <w:lang w:val="en-US"/>
+        </w:rPr>
+        <w:t xml:space="preserve">Berdasarkan banyak data yang menjadi data training dan data testing, data </w:t>
+      </w:r>
+      <w:r>
+        <w:rPr>
+          <w:lang w:val="en-US"/>
+        </w:rPr>
+        <w:t xml:space="preserve">testing 10% dan training 90% memiliki score </w:t>
+      </w:r>
+      <w:r>
+        <w:rPr>
+          <w:lang w:val="en-US"/>
+        </w:rPr>
+        <w:t>accuracy, recall dan precision</w:t>
+      </w:r>
+      <w:r>
+        <w:rPr>
+          <w:lang w:val="en-US"/>
+        </w:rPr>
+        <w:t xml:space="preserve"> yang paling tertinggi</w:t>
+      </w:r>
+      <w:r>
+        <w:rPr>
+          <w:lang w:val="en-US"/>
+        </w:rPr>
+        <w:t xml:space="preserve"> </w:t>
+      </w:r>
+      <w:r>
+        <w:rPr>
+          <w:lang w:val="en-US"/>
+        </w:rPr>
+        <w:t xml:space="preserve">memiliki score </w:t>
+      </w:r>
+      <w:r>
+        <w:rPr>
+          <w:lang w:val="en-US"/>
+        </w:rPr>
+        <w:t xml:space="preserve">0,87129 </w:t>
+      </w:r>
+      <w:r>
+        <w:rPr>
+          <w:lang w:val="en-US"/>
+        </w:rPr>
+        <w:t xml:space="preserve">dan yang paling rendah data testing 90% dan data training 10%  </w:t>
+      </w:r>
+      <w:r>
+        <w:rPr>
+          <w:lang w:val="en-US"/>
+        </w:rPr>
+        <w:t xml:space="preserve">memiliki score </w:t>
+      </w:r>
+      <w:r>
+        <w:rPr>
+          <w:lang w:val="en-US"/>
+        </w:rPr>
+        <w:t>0</w:t>
+      </w:r>
+      <w:r>
+        <w:rPr>
+          <w:lang w:val="en-US"/>
+        </w:rPr>
+        <w:t>,</w:t>
+      </w:r>
+      <w:r>
+        <w:rPr>
+          <w:lang w:val="en-US"/>
+        </w:rPr>
+        <w:t>47525</w:t>
+      </w:r>
+      <w:r>
+        <w:rPr>
+          <w:lang w:val="en-US"/>
+        </w:rPr>
+        <w:t>.</w:t>
+      </w:r>
+    </w:p>
+    <w:p>
+      <w:pPr>
+        <w:ind w:firstLine="295"/>
+        <w:jc w:val="both"/>
+        <w:rPr>
+          <w:lang w:val="en-US"/>
+        </w:rPr>
         <w:sectPr>
           <w:pgSz w:w="11906" w:h="16838" w:code="9"/>
           <w:pgMar w:top="2268" w:right="1701" w:bottom="1701" w:left="2268" w:header="709" w:footer="709" w:gutter="0"/>
@@ -13155,6 +14182,27 @@
           <w:docGrid w:linePitch="360"/>
         </w:sectPr>
       </w:pPr>
+      <w:r>
+        <w:rPr>
+          <w:lang w:val="en-US"/>
+        </w:rPr>
+        <w:t xml:space="preserve">Dari data table diatas untuk mendapatkan score </w:t>
+      </w:r>
+      <w:r>
+        <w:rPr>
+          <w:lang w:val="en-US"/>
+        </w:rPr>
+        <w:t xml:space="preserve">accuracy, recall dan precision </w:t>
+      </w:r>
+      <w:r>
+        <w:rPr>
+          <w:lang w:val="en-US"/>
+        </w:rPr>
+        <w:t>yang tinggi dipengaruhi oleh metode yang dipakai dan data testing dan data training yang digunakan.</w:t>
+      </w:r>
+      <w:r>
+        <w:br w:type="page"/>
+      </w:r>
     </w:p>
     <w:p>
       <w:pPr>
@@ -13162,7 +14210,12 @@
       </w:pPr>
       <w:r>
         <w:lastRenderedPageBreak/>
-        <w:t>BAB IV JADWAL PENELITIAN</w:t>
+        <w:t xml:space="preserve">BAB </w:t>
+      </w:r>
+      <w:bookmarkStart w:id="5" w:name="_GoBack"/>
+      <w:bookmarkEnd w:id="5"/>
+      <w:r>
+        <w:t>V JADWAL PENELITIAN</w:t>
       </w:r>
     </w:p>
     <w:tbl>
@@ -18576,15 +19629,18 @@
   <w:abstractNum w:abstractNumId="20" w15:restartNumberingAfterBreak="0">
     <w:nsid w:val="44D9024A"/>
     <w:multiLevelType w:val="multilevel"/>
-    <w:tmpl w:val="0409001D"/>
+    <w:tmpl w:val="EF7AE49A"/>
     <w:lvl w:ilvl="0">
       <w:start w:val="1"/>
       <w:numFmt w:val="decimal"/>
-      <w:lvlText w:val="%1)"/>
+      <w:lvlText w:val="4.%1"/>
       <w:lvlJc w:val="left"/>
       <w:pPr>
         <w:ind w:left="360" w:hanging="360"/>
       </w:pPr>
+      <w:rPr>
+        <w:rFonts w:hint="default"/>
+      </w:rPr>
     </w:lvl>
     <w:lvl w:ilvl="1">
       <w:start w:val="1"/>
@@ -20734,7 +21790,7 @@
 </file>
 
 <file path=customXml/itemProps1.xml><?xml version="1.0" encoding="utf-8"?>
-<ds:datastoreItem xmlns:ds="http://schemas.openxmlformats.org/officeDocument/2006/customXml" ds:itemID="{211C1EFF-17D6-48DC-9098-AB5F098CA35A}">
+<ds:datastoreItem xmlns:ds="http://schemas.openxmlformats.org/officeDocument/2006/customXml" ds:itemID="{DEC2E285-5FB1-4819-AD78-D899D29BB862}">
   <ds:schemaRefs>
     <ds:schemaRef ds:uri="http://schemas.openxmlformats.org/officeDocument/2006/bibliography"/>
   </ds:schemaRefs>

</xml_diff>